<commit_message>
Update document and board code
</commit_message>
<xml_diff>
--- a/IOT.docx
+++ b/IOT.docx
@@ -1,6 +1,6 @@
 
 <file path=word/document.xml><?xml version="1.0" encoding="utf-8"?>
-<w:document xmlns:wpc="http://schemas.microsoft.com/office/word/2010/wordprocessingCanvas" xmlns:cx="http://schemas.microsoft.com/office/drawing/2014/chartex" xmlns:cx1="http://schemas.microsoft.com/office/drawing/2015/9/8/chartex" xmlns:mc="http://schemas.openxmlformats.org/markup-compatibility/2006" xmlns:o="urn:schemas-microsoft-com:office:office" xmlns:r="http://schemas.openxmlformats.org/officeDocument/2006/relationships" xmlns:m="http://schemas.openxmlformats.org/officeDocument/2006/math" xmlns:v="urn:schemas-microsoft-com:vml" xmlns:wp14="http://schemas.microsoft.com/office/word/2010/wordprocessingDrawing" xmlns:wp="http://schemas.openxmlformats.org/drawingml/2006/wordprocessingDrawing" xmlns:w10="urn:schemas-microsoft-com:office:word" xmlns:w="http://schemas.openxmlformats.org/wordprocessingml/2006/main" xmlns:w14="http://schemas.microsoft.com/office/word/2010/wordml" xmlns:w15="http://schemas.microsoft.com/office/word/2012/wordml" xmlns:w16se="http://schemas.microsoft.com/office/word/2015/wordml/symex" xmlns:wpg="http://schemas.microsoft.com/office/word/2010/wordprocessingGroup" xmlns:wpi="http://schemas.microsoft.com/office/word/2010/wordprocessingInk" xmlns:wne="http://schemas.microsoft.com/office/word/2006/wordml" xmlns:wps="http://schemas.microsoft.com/office/word/2010/wordprocessingShape" mc:Ignorable="w14 w15 w16se wp14">
+<w:document xmlns:wpc="http://schemas.microsoft.com/office/word/2010/wordprocessingCanvas" xmlns:cx="http://schemas.microsoft.com/office/drawing/2014/chartex" xmlns:mc="http://schemas.openxmlformats.org/markup-compatibility/2006" xmlns:o="urn:schemas-microsoft-com:office:office" xmlns:r="http://schemas.openxmlformats.org/officeDocument/2006/relationships" xmlns:m="http://schemas.openxmlformats.org/officeDocument/2006/math" xmlns:v="urn:schemas-microsoft-com:vml" xmlns:wp14="http://schemas.microsoft.com/office/word/2010/wordprocessingDrawing" xmlns:wp="http://schemas.openxmlformats.org/drawingml/2006/wordprocessingDrawing" xmlns:w10="urn:schemas-microsoft-com:office:word" xmlns:w="http://schemas.openxmlformats.org/wordprocessingml/2006/main" xmlns:w14="http://schemas.microsoft.com/office/word/2010/wordml" xmlns:w15="http://schemas.microsoft.com/office/word/2012/wordml" xmlns:w16se="http://schemas.microsoft.com/office/word/2015/wordml/symex" xmlns:wpg="http://schemas.microsoft.com/office/word/2010/wordprocessingGroup" xmlns:wpi="http://schemas.microsoft.com/office/word/2010/wordprocessingInk" xmlns:wne="http://schemas.microsoft.com/office/word/2006/wordml" xmlns:wps="http://schemas.microsoft.com/office/word/2010/wordprocessingShape" mc:Ignorable="w14 w15 w16se wp14">
   <w:body>
     <w:p>
       <w:pPr>
@@ -28,6 +28,7 @@
         </w:rPr>
         <w:t>עיצוב ופיתוח אובייקטים אינטראקטיביים (</w:t>
       </w:r>
+      <w:proofErr w:type="spellStart"/>
       <w:r>
         <w:rPr>
           <w:rFonts w:asciiTheme="minorBidi" w:hAnsiTheme="minorBidi" w:cstheme="minorBidi"/>
@@ -39,6 +40,7 @@
         </w:rPr>
         <w:t>IoT</w:t>
       </w:r>
+      <w:proofErr w:type="spellEnd"/>
       <w:r>
         <w:rPr>
           <w:rFonts w:asciiTheme="minorBidi" w:hAnsiTheme="minorBidi" w:cstheme="minorBidi" w:hint="cs"/>
@@ -89,7 +91,23 @@
           <w:rFonts w:asciiTheme="minorBidi" w:hAnsiTheme="minorBidi" w:hint="cs"/>
           <w:rtl/>
         </w:rPr>
-        <w:t>ליאור למצ'ינסקי 316329267</w:t>
+        <w:t xml:space="preserve">ליאור </w:t>
+      </w:r>
+      <w:proofErr w:type="spellStart"/>
+      <w:r>
+        <w:rPr>
+          <w:rFonts w:asciiTheme="minorBidi" w:hAnsiTheme="minorBidi" w:hint="cs"/>
+          <w:rtl/>
+        </w:rPr>
+        <w:t>למצ'ינסקי</w:t>
+      </w:r>
+      <w:proofErr w:type="spellEnd"/>
+      <w:r>
+        <w:rPr>
+          <w:rFonts w:asciiTheme="minorBidi" w:hAnsiTheme="minorBidi" w:hint="cs"/>
+          <w:rtl/>
+        </w:rPr>
+        <w:t xml:space="preserve"> 316329267</w:t>
       </w:r>
     </w:p>
     <w:p>
@@ -173,7 +191,21 @@
           <w:rFonts w:asciiTheme="minorBidi" w:hAnsiTheme="minorBidi" w:hint="cs"/>
           <w:rtl/>
         </w:rPr>
-        <w:t>ניסוי 1 ......................................................................................................... 4</w:t>
+        <w:t xml:space="preserve">חלק מעשי </w:t>
+      </w:r>
+      <w:r>
+        <w:rPr>
+          <w:rFonts w:asciiTheme="minorBidi" w:hAnsiTheme="minorBidi" w:hint="cs"/>
+          <w:rtl/>
+        </w:rPr>
+        <w:t>...........................................................................</w:t>
+      </w:r>
+      <w:r>
+        <w:rPr>
+          <w:rFonts w:asciiTheme="minorBidi" w:hAnsiTheme="minorBidi" w:hint="cs"/>
+          <w:rtl/>
+        </w:rPr>
+        <w:t>......................... 3</w:t>
       </w:r>
     </w:p>
     <w:p>
@@ -188,130 +220,136 @@
           <w:rFonts w:asciiTheme="minorBidi" w:hAnsiTheme="minorBidi" w:hint="cs"/>
           <w:rtl/>
         </w:rPr>
-        <w:t xml:space="preserve">ניסוי 2 ......................................................................................................... </w:t>
+        <w:t xml:space="preserve">חיישנים </w:t>
       </w:r>
       <w:r>
         <w:rPr>
           <w:rFonts w:asciiTheme="minorBidi" w:hAnsiTheme="minorBidi" w:hint="cs"/>
           <w:rtl/>
         </w:rPr>
+        <w:t xml:space="preserve"> ..........................................................................</w:t>
+      </w:r>
+      <w:r>
+        <w:rPr>
+          <w:rFonts w:asciiTheme="minorBidi" w:hAnsiTheme="minorBidi" w:hint="cs"/>
+          <w:rtl/>
+        </w:rPr>
+        <w:t>..............................4</w:t>
+      </w:r>
+    </w:p>
+    <w:p>
+      <w:pPr>
+        <w:rPr>
+          <w:rFonts w:asciiTheme="minorBidi" w:hAnsiTheme="minorBidi"/>
+          <w:rtl/>
+        </w:rPr>
+      </w:pPr>
+      <w:r>
+        <w:rPr>
+          <w:rFonts w:asciiTheme="minorBidi" w:hAnsiTheme="minorBidi" w:hint="cs"/>
+          <w:rtl/>
+        </w:rPr>
+        <w:t>חישובים</w:t>
+      </w:r>
+      <w:r>
+        <w:rPr>
+          <w:rFonts w:asciiTheme="minorBidi" w:hAnsiTheme="minorBidi" w:hint="cs"/>
+          <w:rtl/>
+        </w:rPr>
+        <w:t xml:space="preserve"> ........................</w:t>
+      </w:r>
+      <w:r>
+        <w:rPr>
+          <w:rFonts w:asciiTheme="minorBidi" w:hAnsiTheme="minorBidi" w:hint="cs"/>
+          <w:rtl/>
+        </w:rPr>
+        <w:t>...............</w:t>
+      </w:r>
+      <w:r>
+        <w:rPr>
+          <w:rFonts w:asciiTheme="minorBidi" w:hAnsiTheme="minorBidi" w:hint="cs"/>
+          <w:rtl/>
+        </w:rPr>
+        <w:t>..............................................................</w:t>
+      </w:r>
+      <w:r>
+        <w:rPr>
+          <w:rFonts w:asciiTheme="minorBidi" w:hAnsiTheme="minorBidi" w:hint="cs"/>
+          <w:rtl/>
+        </w:rPr>
+        <w:t>.</w:t>
+      </w:r>
+      <w:r>
+        <w:rPr>
+          <w:rFonts w:asciiTheme="minorBidi" w:hAnsiTheme="minorBidi" w:hint="cs"/>
+          <w:rtl/>
+        </w:rPr>
+        <w:t xml:space="preserve">. </w:t>
+      </w:r>
+      <w:r>
+        <w:rPr>
+          <w:rFonts w:asciiTheme="minorBidi" w:hAnsiTheme="minorBidi" w:hint="cs"/>
+          <w:rtl/>
+        </w:rPr>
+        <w:t xml:space="preserve">4 </w:t>
+      </w:r>
+    </w:p>
+    <w:p>
+      <w:pPr>
+        <w:rPr>
+          <w:rFonts w:asciiTheme="minorBidi" w:hAnsiTheme="minorBidi"/>
+          <w:rtl/>
+        </w:rPr>
+      </w:pPr>
+      <w:r>
+        <w:rPr>
+          <w:rFonts w:asciiTheme="minorBidi" w:hAnsiTheme="minorBidi" w:hint="cs"/>
+          <w:rtl/>
+        </w:rPr>
+        <w:t>שליחת הנתונים לענן</w:t>
+      </w:r>
+      <w:r>
+        <w:rPr>
+          <w:rFonts w:asciiTheme="minorBidi" w:hAnsiTheme="minorBidi" w:hint="cs"/>
+          <w:rtl/>
+        </w:rPr>
+        <w:t xml:space="preserve"> ..........................................................................</w:t>
+      </w:r>
+      <w:r>
+        <w:rPr>
+          <w:rFonts w:asciiTheme="minorBidi" w:hAnsiTheme="minorBidi" w:hint="cs"/>
+          <w:rtl/>
+        </w:rPr>
+        <w:t>............. 6</w:t>
+      </w:r>
+    </w:p>
+    <w:p>
+      <w:pPr>
+        <w:rPr>
+          <w:rFonts w:asciiTheme="minorBidi" w:hAnsiTheme="minorBidi"/>
+          <w:rtl/>
+        </w:rPr>
+      </w:pPr>
+      <w:r>
+        <w:rPr>
+          <w:rFonts w:asciiTheme="minorBidi" w:hAnsiTheme="minorBidi" w:hint="cs"/>
+          <w:rtl/>
+        </w:rPr>
+        <w:t>תוצאה סופית ..............</w:t>
+      </w:r>
+      <w:r>
+        <w:rPr>
+          <w:rFonts w:asciiTheme="minorBidi" w:hAnsiTheme="minorBidi" w:hint="cs"/>
+          <w:rtl/>
+        </w:rPr>
+        <w:t xml:space="preserve">................................................................................... </w:t>
+      </w:r>
+      <w:r>
+        <w:rPr>
+          <w:rFonts w:asciiTheme="minorBidi" w:hAnsiTheme="minorBidi" w:hint="cs"/>
+          <w:rtl/>
+        </w:rPr>
         <w:t>7</w:t>
-      </w:r>
-    </w:p>
-    <w:p>
-      <w:pPr>
-        <w:rPr>
-          <w:rFonts w:asciiTheme="minorBidi" w:hAnsiTheme="minorBidi"/>
-          <w:rtl/>
-        </w:rPr>
-      </w:pPr>
-      <w:r>
-        <w:rPr>
-          <w:rFonts w:asciiTheme="minorBidi" w:hAnsiTheme="minorBidi" w:hint="cs"/>
-          <w:rtl/>
-        </w:rPr>
-        <w:t xml:space="preserve">ניסוי 3 ......................................................................................................... </w:t>
-      </w:r>
-      <w:r>
-        <w:rPr>
-          <w:rFonts w:asciiTheme="minorBidi" w:hAnsiTheme="minorBidi" w:hint="cs"/>
-          <w:rtl/>
-        </w:rPr>
-        <w:t>10</w:t>
-      </w:r>
-    </w:p>
-    <w:p>
-      <w:pPr>
-        <w:rPr>
-          <w:rFonts w:asciiTheme="minorBidi" w:hAnsiTheme="minorBidi"/>
-          <w:rtl/>
-        </w:rPr>
-      </w:pPr>
-      <w:r>
-        <w:rPr>
-          <w:rFonts w:asciiTheme="minorBidi" w:hAnsiTheme="minorBidi" w:hint="cs"/>
-          <w:rtl/>
-        </w:rPr>
-        <w:t xml:space="preserve">ניסוי 4 ......................................................................................................... </w:t>
-      </w:r>
-      <w:r>
-        <w:rPr>
-          <w:rFonts w:asciiTheme="minorBidi" w:hAnsiTheme="minorBidi" w:hint="cs"/>
-          <w:rtl/>
-        </w:rPr>
-        <w:t>17</w:t>
-      </w:r>
-    </w:p>
-    <w:p>
-      <w:pPr>
-        <w:rPr>
-          <w:rFonts w:asciiTheme="minorBidi" w:hAnsiTheme="minorBidi"/>
-          <w:rtl/>
-        </w:rPr>
-      </w:pPr>
-      <w:r>
-        <w:rPr>
-          <w:rFonts w:asciiTheme="minorBidi" w:hAnsiTheme="minorBidi" w:hint="cs"/>
-          <w:rtl/>
-        </w:rPr>
-        <w:t xml:space="preserve">ניסוי 4ב ....................................................................................................... </w:t>
-      </w:r>
-      <w:r>
-        <w:rPr>
-          <w:rFonts w:asciiTheme="minorBidi" w:hAnsiTheme="minorBidi" w:hint="cs"/>
-          <w:rtl/>
-        </w:rPr>
-        <w:t>20</w:t>
-      </w:r>
-    </w:p>
-    <w:p>
-      <w:pPr>
-        <w:rPr>
-          <w:rFonts w:asciiTheme="minorBidi" w:hAnsiTheme="minorBidi"/>
-          <w:rtl/>
-        </w:rPr>
-      </w:pPr>
-      <w:r>
-        <w:rPr>
-          <w:rFonts w:asciiTheme="minorBidi" w:hAnsiTheme="minorBidi" w:hint="cs"/>
-          <w:rtl/>
-        </w:rPr>
-        <w:t xml:space="preserve">ניסוי 5 ......................................................................................................... </w:t>
-      </w:r>
-      <w:r>
-        <w:rPr>
-          <w:rFonts w:asciiTheme="minorBidi" w:hAnsiTheme="minorBidi" w:hint="cs"/>
-          <w:rtl/>
-        </w:rPr>
-        <w:t>22</w:t>
-      </w:r>
-    </w:p>
-    <w:p>
-      <w:pPr>
-        <w:rPr>
-          <w:rFonts w:asciiTheme="minorBidi" w:hAnsiTheme="minorBidi"/>
-          <w:rtl/>
-        </w:rPr>
-      </w:pPr>
-      <w:r>
-        <w:rPr>
-          <w:rFonts w:asciiTheme="minorBidi" w:hAnsiTheme="minorBidi" w:hint="cs"/>
-          <w:rtl/>
-        </w:rPr>
-        <w:t xml:space="preserve">תוצאות </w:t>
-      </w:r>
-      <w:r>
-        <w:rPr>
-          <w:rFonts w:asciiTheme="minorBidi" w:hAnsiTheme="minorBidi" w:hint="cs"/>
-        </w:rPr>
-        <w:t>KNN</w:t>
-      </w:r>
-      <w:r>
-        <w:rPr>
-          <w:rFonts w:asciiTheme="minorBidi" w:hAnsiTheme="minorBidi" w:hint="cs"/>
-          <w:rtl/>
-        </w:rPr>
-        <w:t xml:space="preserve"> ............................................................................................... 25</w:t>
       </w:r>
     </w:p>
     <w:p>
@@ -369,32 +407,6 @@
           <w:lang w:eastAsia="zh-CN"/>
         </w:rPr>
       </w:pPr>
-      <w:r>
-        <w:rPr>
-          <w:rFonts w:asciiTheme="minorBidi" w:hAnsiTheme="minorBidi"/>
-          <w:rtl/>
-        </w:rPr>
-        <w:br w:type="page"/>
-      </w:r>
-    </w:p>
-    <w:p>
-      <w:pPr>
-        <w:pStyle w:val="Standard"/>
-        <w:bidi/>
-        <w:jc w:val="center"/>
-        <w:rPr>
-          <w:rFonts w:asciiTheme="minorBidi" w:hAnsiTheme="minorBidi" w:cstheme="minorBidi" w:hint="cs"/>
-        </w:rPr>
-      </w:pPr>
-    </w:p>
-    <w:p>
-      <w:pPr>
-        <w:pStyle w:val="Standard"/>
-        <w:bidi/>
-        <w:rPr>
-          <w:rFonts w:asciiTheme="minorBidi" w:hAnsiTheme="minorBidi" w:cstheme="minorBidi"/>
-        </w:rPr>
-      </w:pPr>
     </w:p>
     <w:p>
       <w:pPr>
@@ -403,17 +415,245 @@
         <w:spacing w:line="360" w:lineRule="auto"/>
         <w:rPr>
           <w:rFonts w:asciiTheme="minorBidi" w:hAnsiTheme="minorBidi" w:cstheme="minorBidi"/>
-        </w:rPr>
-      </w:pPr>
-      <w:r>
-        <w:rPr>
-          <w:rFonts w:asciiTheme="minorBidi" w:hAnsiTheme="minorBidi" w:cstheme="minorBidi"/>
           <w:b/>
           <w:bCs/>
           <w:szCs w:val="32"/>
           <w:rtl/>
           <w:lang w:bidi="he-IL"/>
         </w:rPr>
+      </w:pPr>
+    </w:p>
+    <w:p>
+      <w:pPr>
+        <w:pStyle w:val="Standard"/>
+        <w:bidi/>
+        <w:spacing w:line="360" w:lineRule="auto"/>
+        <w:rPr>
+          <w:rFonts w:asciiTheme="minorBidi" w:hAnsiTheme="minorBidi" w:cstheme="minorBidi"/>
+          <w:b/>
+          <w:bCs/>
+          <w:szCs w:val="32"/>
+          <w:rtl/>
+          <w:lang w:bidi="he-IL"/>
+        </w:rPr>
+      </w:pPr>
+    </w:p>
+    <w:p>
+      <w:pPr>
+        <w:pStyle w:val="Standard"/>
+        <w:bidi/>
+        <w:spacing w:line="360" w:lineRule="auto"/>
+        <w:rPr>
+          <w:rFonts w:asciiTheme="minorBidi" w:hAnsiTheme="minorBidi" w:cstheme="minorBidi"/>
+          <w:b/>
+          <w:bCs/>
+          <w:szCs w:val="32"/>
+          <w:rtl/>
+          <w:lang w:bidi="he-IL"/>
+        </w:rPr>
+      </w:pPr>
+    </w:p>
+    <w:p>
+      <w:pPr>
+        <w:pStyle w:val="Standard"/>
+        <w:bidi/>
+        <w:spacing w:line="360" w:lineRule="auto"/>
+        <w:rPr>
+          <w:rFonts w:asciiTheme="minorBidi" w:hAnsiTheme="minorBidi" w:cstheme="minorBidi"/>
+          <w:b/>
+          <w:bCs/>
+          <w:szCs w:val="32"/>
+          <w:rtl/>
+          <w:lang w:bidi="he-IL"/>
+        </w:rPr>
+      </w:pPr>
+    </w:p>
+    <w:p>
+      <w:pPr>
+        <w:pStyle w:val="Standard"/>
+        <w:bidi/>
+        <w:spacing w:line="360" w:lineRule="auto"/>
+        <w:rPr>
+          <w:rFonts w:asciiTheme="minorBidi" w:hAnsiTheme="minorBidi" w:cstheme="minorBidi"/>
+          <w:b/>
+          <w:bCs/>
+          <w:szCs w:val="32"/>
+          <w:rtl/>
+          <w:lang w:bidi="he-IL"/>
+        </w:rPr>
+      </w:pPr>
+    </w:p>
+    <w:p>
+      <w:pPr>
+        <w:pStyle w:val="Standard"/>
+        <w:bidi/>
+        <w:spacing w:line="360" w:lineRule="auto"/>
+        <w:rPr>
+          <w:rFonts w:asciiTheme="minorBidi" w:hAnsiTheme="minorBidi" w:cstheme="minorBidi"/>
+          <w:b/>
+          <w:bCs/>
+          <w:szCs w:val="32"/>
+          <w:rtl/>
+          <w:lang w:bidi="he-IL"/>
+        </w:rPr>
+      </w:pPr>
+    </w:p>
+    <w:p>
+      <w:pPr>
+        <w:pStyle w:val="Standard"/>
+        <w:bidi/>
+        <w:spacing w:line="360" w:lineRule="auto"/>
+        <w:rPr>
+          <w:rFonts w:asciiTheme="minorBidi" w:hAnsiTheme="minorBidi" w:cstheme="minorBidi"/>
+          <w:b/>
+          <w:bCs/>
+          <w:szCs w:val="32"/>
+          <w:rtl/>
+          <w:lang w:bidi="he-IL"/>
+        </w:rPr>
+      </w:pPr>
+    </w:p>
+    <w:p>
+      <w:pPr>
+        <w:pStyle w:val="Standard"/>
+        <w:bidi/>
+        <w:spacing w:line="360" w:lineRule="auto"/>
+        <w:rPr>
+          <w:rFonts w:asciiTheme="minorBidi" w:hAnsiTheme="minorBidi" w:cstheme="minorBidi"/>
+          <w:b/>
+          <w:bCs/>
+          <w:szCs w:val="32"/>
+          <w:rtl/>
+          <w:lang w:bidi="he-IL"/>
+        </w:rPr>
+      </w:pPr>
+    </w:p>
+    <w:p>
+      <w:pPr>
+        <w:pStyle w:val="Standard"/>
+        <w:bidi/>
+        <w:spacing w:line="360" w:lineRule="auto"/>
+        <w:rPr>
+          <w:rFonts w:asciiTheme="minorBidi" w:hAnsiTheme="minorBidi" w:cstheme="minorBidi"/>
+          <w:b/>
+          <w:bCs/>
+          <w:szCs w:val="32"/>
+          <w:rtl/>
+          <w:lang w:bidi="he-IL"/>
+        </w:rPr>
+      </w:pPr>
+    </w:p>
+    <w:p>
+      <w:pPr>
+        <w:pStyle w:val="Standard"/>
+        <w:bidi/>
+        <w:spacing w:line="360" w:lineRule="auto"/>
+        <w:rPr>
+          <w:rFonts w:asciiTheme="minorBidi" w:hAnsiTheme="minorBidi" w:cstheme="minorBidi"/>
+          <w:b/>
+          <w:bCs/>
+          <w:szCs w:val="32"/>
+          <w:rtl/>
+          <w:lang w:bidi="he-IL"/>
+        </w:rPr>
+      </w:pPr>
+    </w:p>
+    <w:p>
+      <w:pPr>
+        <w:pStyle w:val="Standard"/>
+        <w:bidi/>
+        <w:spacing w:line="360" w:lineRule="auto"/>
+        <w:rPr>
+          <w:rFonts w:asciiTheme="minorBidi" w:hAnsiTheme="minorBidi" w:cstheme="minorBidi"/>
+          <w:b/>
+          <w:bCs/>
+          <w:szCs w:val="32"/>
+          <w:rtl/>
+          <w:lang w:bidi="he-IL"/>
+        </w:rPr>
+      </w:pPr>
+    </w:p>
+    <w:p>
+      <w:pPr>
+        <w:pStyle w:val="Standard"/>
+        <w:bidi/>
+        <w:spacing w:line="360" w:lineRule="auto"/>
+        <w:rPr>
+          <w:rFonts w:asciiTheme="minorBidi" w:hAnsiTheme="minorBidi" w:cstheme="minorBidi"/>
+          <w:b/>
+          <w:bCs/>
+          <w:szCs w:val="32"/>
+          <w:rtl/>
+          <w:lang w:bidi="he-IL"/>
+        </w:rPr>
+      </w:pPr>
+    </w:p>
+    <w:p>
+      <w:pPr>
+        <w:pStyle w:val="Standard"/>
+        <w:bidi/>
+        <w:spacing w:line="360" w:lineRule="auto"/>
+        <w:rPr>
+          <w:rFonts w:asciiTheme="minorBidi" w:hAnsiTheme="minorBidi" w:cstheme="minorBidi"/>
+          <w:b/>
+          <w:bCs/>
+          <w:szCs w:val="32"/>
+          <w:rtl/>
+          <w:lang w:bidi="he-IL"/>
+        </w:rPr>
+      </w:pPr>
+    </w:p>
+    <w:p>
+      <w:pPr>
+        <w:pStyle w:val="Standard"/>
+        <w:bidi/>
+        <w:spacing w:line="360" w:lineRule="auto"/>
+        <w:rPr>
+          <w:rFonts w:asciiTheme="minorBidi" w:hAnsiTheme="minorBidi" w:cstheme="minorBidi"/>
+          <w:b/>
+          <w:bCs/>
+          <w:szCs w:val="32"/>
+          <w:rtl/>
+          <w:lang w:bidi="he-IL"/>
+        </w:rPr>
+      </w:pPr>
+    </w:p>
+    <w:p>
+      <w:pPr>
+        <w:pStyle w:val="Standard"/>
+        <w:bidi/>
+        <w:spacing w:line="360" w:lineRule="auto"/>
+        <w:rPr>
+          <w:rFonts w:asciiTheme="minorBidi" w:hAnsiTheme="minorBidi" w:cstheme="minorBidi"/>
+          <w:b/>
+          <w:bCs/>
+          <w:szCs w:val="32"/>
+          <w:rtl/>
+          <w:lang w:bidi="he-IL"/>
+        </w:rPr>
+      </w:pPr>
+    </w:p>
+    <w:p>
+      <w:pPr>
+        <w:pStyle w:val="Standard"/>
+        <w:bidi/>
+        <w:spacing w:line="360" w:lineRule="auto"/>
+        <w:rPr>
+          <w:rFonts w:asciiTheme="minorBidi" w:hAnsiTheme="minorBidi" w:cstheme="minorBidi"/>
+        </w:rPr>
+      </w:pPr>
+      <w:bookmarkStart w:id="0" w:name="_GoBack"/>
+      <w:bookmarkEnd w:id="0"/>
+      <w:r>
+        <w:rPr>
+          <w:rFonts w:asciiTheme="minorBidi" w:hAnsiTheme="minorBidi" w:cstheme="minorBidi"/>
+          <w:b/>
+          <w:bCs/>
+          <w:szCs w:val="32"/>
+          <w:rtl/>
+          <w:lang w:bidi="he-IL"/>
+        </w:rPr>
+        <w:lastRenderedPageBreak/>
         <w:t>מבוא</w:t>
       </w:r>
     </w:p>
@@ -427,7 +667,7 @@
         <w:bidi/>
         <w:spacing w:line="360" w:lineRule="auto"/>
         <w:rPr>
-          <w:rFonts w:asciiTheme="minorBidi" w:hAnsiTheme="minorBidi" w:cstheme="minorBidi" w:hint="cs"/>
+          <w:rFonts w:asciiTheme="minorBidi" w:hAnsiTheme="minorBidi" w:cstheme="minorBidi"/>
         </w:rPr>
       </w:pPr>
       <w:r>
@@ -449,7 +689,7 @@
         <w:bidi/>
         <w:spacing w:line="360" w:lineRule="auto"/>
         <w:rPr>
-          <w:rFonts w:asciiTheme="minorBidi" w:hAnsiTheme="minorBidi" w:cstheme="minorBidi" w:hint="cs"/>
+          <w:rFonts w:asciiTheme="minorBidi" w:hAnsiTheme="minorBidi" w:cstheme="minorBidi"/>
         </w:rPr>
       </w:pPr>
       <w:r>
@@ -490,6 +730,7 @@
         </w:rPr>
         <w:t xml:space="preserve">לשם כך הוחלט על פיתוח מכשיר </w:t>
       </w:r>
+      <w:proofErr w:type="spellStart"/>
       <w:r>
         <w:rPr>
           <w:rFonts w:asciiTheme="minorBidi" w:hAnsiTheme="minorBidi" w:cstheme="minorBidi"/>
@@ -497,6 +738,7 @@
         </w:rPr>
         <w:t>IoT</w:t>
       </w:r>
+      <w:proofErr w:type="spellEnd"/>
       <w:r>
         <w:rPr>
           <w:rFonts w:asciiTheme="minorBidi" w:hAnsiTheme="minorBidi" w:cstheme="minorBidi" w:hint="cs"/>
@@ -561,6 +803,7 @@
         </w:rPr>
         <w:t>מכשיר ה</w:t>
       </w:r>
+      <w:proofErr w:type="spellStart"/>
       <w:r>
         <w:rPr>
           <w:rFonts w:asciiTheme="minorBidi" w:hAnsiTheme="minorBidi" w:cstheme="minorBidi"/>
@@ -568,6 +811,7 @@
         </w:rPr>
         <w:t>IoT</w:t>
       </w:r>
+      <w:proofErr w:type="spellEnd"/>
       <w:r>
         <w:rPr>
           <w:rFonts w:asciiTheme="minorBidi" w:hAnsiTheme="minorBidi" w:cstheme="minorBidi" w:hint="cs"/>
@@ -581,8 +825,17 @@
           <w:rFonts w:asciiTheme="minorBidi" w:hAnsiTheme="minorBidi" w:cstheme="minorBidi"/>
           <w:lang w:bidi="he-IL"/>
         </w:rPr>
-        <w:t>Arduino uno</w:t>
-      </w:r>
+        <w:t xml:space="preserve">Arduino </w:t>
+      </w:r>
+      <w:proofErr w:type="spellStart"/>
+      <w:r>
+        <w:rPr>
+          <w:rFonts w:asciiTheme="minorBidi" w:hAnsiTheme="minorBidi" w:cstheme="minorBidi"/>
+          <w:lang w:bidi="he-IL"/>
+        </w:rPr>
+        <w:t>uno</w:t>
+      </w:r>
+      <w:proofErr w:type="spellEnd"/>
       <w:r>
         <w:rPr>
           <w:rFonts w:asciiTheme="minorBidi" w:hAnsiTheme="minorBidi" w:cstheme="minorBidi" w:hint="cs"/>
@@ -611,6 +864,7 @@
         </w:rPr>
         <w:t>ישנם 3 חלקים מרכזיים בפרויקט בהם התמקדנו, המחברים ביחד את הרעיון הכולל של פלטפורמת ה</w:t>
       </w:r>
+      <w:proofErr w:type="spellStart"/>
       <w:r>
         <w:rPr>
           <w:rFonts w:asciiTheme="minorBidi" w:hAnsiTheme="minorBidi" w:cstheme="minorBidi"/>
@@ -618,6 +872,7 @@
         </w:rPr>
         <w:t>IoT</w:t>
       </w:r>
+      <w:proofErr w:type="spellEnd"/>
       <w:r>
         <w:rPr>
           <w:rFonts w:asciiTheme="minorBidi" w:hAnsiTheme="minorBidi" w:cstheme="minorBidi" w:hint="cs"/>
@@ -637,7 +892,7 @@
         <w:bidi/>
         <w:spacing w:line="360" w:lineRule="auto"/>
         <w:rPr>
-          <w:rFonts w:asciiTheme="minorBidi" w:hAnsiTheme="minorBidi" w:cstheme="minorBidi" w:hint="cs"/>
+          <w:rFonts w:asciiTheme="minorBidi" w:hAnsiTheme="minorBidi" w:cstheme="minorBidi"/>
           <w:lang w:bidi="he-IL"/>
         </w:rPr>
       </w:pPr>
@@ -703,6 +958,7 @@
         </w:rPr>
         <w:t xml:space="preserve">. בנוסף לכך, חובר למכשיר הארדואינו רכיב </w:t>
       </w:r>
+      <w:proofErr w:type="spellStart"/>
       <w:r>
         <w:rPr>
           <w:rFonts w:asciiTheme="minorBidi" w:hAnsiTheme="minorBidi" w:cstheme="minorBidi"/>
@@ -710,6 +966,7 @@
         </w:rPr>
         <w:t>wifi</w:t>
       </w:r>
+      <w:proofErr w:type="spellEnd"/>
       <w:r>
         <w:rPr>
           <w:rFonts w:asciiTheme="minorBidi" w:hAnsiTheme="minorBidi" w:cstheme="minorBidi" w:hint="cs"/>
@@ -754,7 +1011,25 @@
           <w:rtl/>
           <w:lang w:bidi="he-IL"/>
         </w:rPr>
-        <w:t>תוכנה: במסגרת הפרויקט, נכתב קוד בשפת ארדואינו אשר קורא את הערכים של כלל החיישנים ומבצע עליהם חישוב סופי על מנת לאמוד את מידת הכושר הגו</w:t>
+        <w:t xml:space="preserve">תוכנה: במסגרת הפרויקט, נכתב קוד בשפת </w:t>
+      </w:r>
+      <w:proofErr w:type="spellStart"/>
+      <w:r>
+        <w:rPr>
+          <w:rFonts w:asciiTheme="minorBidi" w:hAnsiTheme="minorBidi" w:cstheme="minorBidi" w:hint="cs"/>
+          <w:rtl/>
+          <w:lang w:bidi="he-IL"/>
+        </w:rPr>
+        <w:t>ארדואינו</w:t>
+      </w:r>
+      <w:proofErr w:type="spellEnd"/>
+      <w:r>
+        <w:rPr>
+          <w:rFonts w:asciiTheme="minorBidi" w:hAnsiTheme="minorBidi" w:cstheme="minorBidi" w:hint="cs"/>
+          <w:rtl/>
+          <w:lang w:bidi="he-IL"/>
+        </w:rPr>
+        <w:t xml:space="preserve"> אשר קורא את הערכים של כלל החיישנים ומבצע עליהם חישוב סופי על מנת לאמוד את מידת הכושר הגו</w:t>
       </w:r>
       <w:r>
         <w:rPr>
@@ -792,7 +1067,25 @@
           <w:rtl/>
           <w:lang w:bidi="he-IL"/>
         </w:rPr>
-        <w:t xml:space="preserve"> של הארדואינו, ומעבדת אותם לערכים בתצורת המדידה המוכרת לנו. בכל איטרציה של הלולאה, אנו קוראים את הנתונים מכלל החיישנים (באמצעות הספריות השונות), ומבצעים עליהם פונקציה מתמטית שקובעת בסופו של דבר את רמת הכושר הגופני של המשתמש. את כלל הערכים של החיישנים +</w:t>
+        <w:t xml:space="preserve"> של הארדואינו, ומעבדת אותם לערכים בתצורת המדידה המוכרת לנו. בכל </w:t>
+      </w:r>
+      <w:proofErr w:type="spellStart"/>
+      <w:r>
+        <w:rPr>
+          <w:rFonts w:asciiTheme="minorBidi" w:hAnsiTheme="minorBidi" w:cstheme="minorBidi" w:hint="cs"/>
+          <w:rtl/>
+          <w:lang w:bidi="he-IL"/>
+        </w:rPr>
+        <w:t>איטרציה</w:t>
+      </w:r>
+      <w:proofErr w:type="spellEnd"/>
+      <w:r>
+        <w:rPr>
+          <w:rFonts w:asciiTheme="minorBidi" w:hAnsiTheme="minorBidi" w:cstheme="minorBidi" w:hint="cs"/>
+          <w:rtl/>
+          <w:lang w:bidi="he-IL"/>
+        </w:rPr>
+        <w:t xml:space="preserve"> של הלולאה, אנו קוראים את הנתונים מכלל החיישנים (באמצעות הספריות השונות), ומבצעים עליהם פונקציה מתמטית שקובעת בסופו של דבר את רמת הכושר הגופני של המשתמש. את כלל הערכים של החיישנים +</w:t>
       </w:r>
       <w:r>
         <w:rPr>
@@ -817,6 +1110,7 @@
         </w:rPr>
         <w:t xml:space="preserve"> שה</w:t>
       </w:r>
+      <w:proofErr w:type="spellStart"/>
       <w:r>
         <w:rPr>
           <w:rFonts w:asciiTheme="minorBidi" w:hAnsiTheme="minorBidi" w:cstheme="minorBidi"/>
@@ -824,6 +1118,7 @@
         </w:rPr>
         <w:t>wifi</w:t>
       </w:r>
+      <w:proofErr w:type="spellEnd"/>
       <w:r>
         <w:rPr>
           <w:rFonts w:asciiTheme="minorBidi" w:hAnsiTheme="minorBidi" w:cstheme="minorBidi" w:hint="cs"/>
@@ -853,24 +1148,35 @@
           <w:rtl/>
           <w:lang w:bidi="he-IL"/>
         </w:rPr>
+        <w:t xml:space="preserve">שירות ענן: במסגרת הפרויקט, אנו משתמשים בשירות ענן של </w:t>
+      </w:r>
+      <w:proofErr w:type="spellStart"/>
+      <w:r>
+        <w:rPr>
+          <w:rFonts w:asciiTheme="minorBidi" w:hAnsiTheme="minorBidi" w:cstheme="minorBidi"/>
+          <w:lang w:bidi="he-IL"/>
+        </w:rPr>
+        <w:t>Ubidots</w:t>
+      </w:r>
+      <w:proofErr w:type="spellEnd"/>
+      <w:r>
+        <w:rPr>
+          <w:rFonts w:asciiTheme="minorBidi" w:hAnsiTheme="minorBidi" w:cstheme="minorBidi" w:hint="cs"/>
+          <w:rtl/>
+          <w:lang w:bidi="he-IL"/>
+        </w:rPr>
+        <w:t xml:space="preserve"> אליו אנו שולחים את המידע שהגיע מהחיישנים + הערך המשוקלל, והמידע מוצג בשירות </w:t>
+      </w:r>
+      <w:r>
+        <w:rPr>
+          <w:rFonts w:asciiTheme="minorBidi" w:hAnsiTheme="minorBidi" w:cstheme="minorBidi" w:hint="cs"/>
+          <w:rtl/>
+          <w:lang w:bidi="he-IL"/>
+        </w:rPr>
         <w:lastRenderedPageBreak/>
-        <w:t xml:space="preserve">שירות ענן: במסגרת הפרויקט, אנו משתמשים בשירות ענן של </w:t>
-      </w:r>
-      <w:r>
-        <w:rPr>
-          <w:rFonts w:asciiTheme="minorBidi" w:hAnsiTheme="minorBidi" w:cstheme="minorBidi"/>
-          <w:lang w:bidi="he-IL"/>
-        </w:rPr>
-        <w:t>Ubidots</w:t>
-      </w:r>
-      <w:r>
-        <w:rPr>
-          <w:rFonts w:asciiTheme="minorBidi" w:hAnsiTheme="minorBidi" w:cstheme="minorBidi" w:hint="cs"/>
-          <w:rtl/>
-          <w:lang w:bidi="he-IL"/>
-        </w:rPr>
-        <w:t xml:space="preserve"> אליו אנו שולחים את המידע שהגיע מהחיישנים + הערך המשוקלל, והמידע מוצג בשירות הענן באמצעות גרפים, אותם המשתמש יכול לראות ולהסיק מהם מה רמת הכושר הגופני שלו כפונקציה של זמן האימון הגופני. החיבור לשירות הענן מבוצע ע"י רכיב </w:t>
-      </w:r>
+        <w:t xml:space="preserve">הענן באמצעות גרפים, אותם המשתמש יכול לראות ולהסיק מהם מה רמת הכושר הגופני שלו כפונקציה של זמן האימון הגופני. החיבור לשירות הענן מבוצע ע"י רכיב </w:t>
+      </w:r>
+      <w:proofErr w:type="spellStart"/>
       <w:r>
         <w:rPr>
           <w:rFonts w:asciiTheme="minorBidi" w:hAnsiTheme="minorBidi" w:cstheme="minorBidi"/>
@@ -878,6 +1184,7 @@
         </w:rPr>
         <w:t>wifi</w:t>
       </w:r>
+      <w:proofErr w:type="spellEnd"/>
       <w:r>
         <w:rPr>
           <w:rFonts w:asciiTheme="minorBidi" w:hAnsiTheme="minorBidi" w:cstheme="minorBidi" w:hint="cs"/>
@@ -938,7 +1245,7 @@
         <w:bidi/>
         <w:spacing w:line="360" w:lineRule="auto"/>
         <w:rPr>
-          <w:rFonts w:asciiTheme="minorBidi" w:hAnsiTheme="minorBidi" w:cstheme="minorBidi" w:hint="cs"/>
+          <w:rFonts w:asciiTheme="minorBidi" w:hAnsiTheme="minorBidi" w:cstheme="minorBidi"/>
           <w:lang w:bidi="he-IL"/>
         </w:rPr>
       </w:pPr>
@@ -949,7 +1256,7 @@
         <w:bidi/>
         <w:spacing w:line="360" w:lineRule="auto"/>
         <w:rPr>
-          <w:rFonts w:asciiTheme="minorBidi" w:hAnsiTheme="minorBidi" w:cstheme="minorBidi" w:hint="cs"/>
+          <w:rFonts w:asciiTheme="minorBidi" w:hAnsiTheme="minorBidi" w:cstheme="minorBidi"/>
           <w:b/>
           <w:bCs/>
           <w:szCs w:val="32"/>
@@ -1053,7 +1360,25 @@
           <w:rtl/>
           <w:lang w:bidi="he-IL"/>
         </w:rPr>
-        <w:t xml:space="preserve">חיישן אור המחובר לארדואינו דרך מטריצה לעבר </w:t>
+        <w:t xml:space="preserve">חיישן אור המחובר </w:t>
+      </w:r>
+      <w:proofErr w:type="spellStart"/>
+      <w:r>
+        <w:rPr>
+          <w:rFonts w:asciiTheme="minorBidi" w:hAnsiTheme="minorBidi" w:cstheme="minorBidi" w:hint="cs"/>
+          <w:rtl/>
+          <w:lang w:bidi="he-IL"/>
+        </w:rPr>
+        <w:t>לארדואינו</w:t>
+      </w:r>
+      <w:proofErr w:type="spellEnd"/>
+      <w:r>
+        <w:rPr>
+          <w:rFonts w:asciiTheme="minorBidi" w:hAnsiTheme="minorBidi" w:cstheme="minorBidi" w:hint="cs"/>
+          <w:rtl/>
+          <w:lang w:bidi="he-IL"/>
+        </w:rPr>
+        <w:t xml:space="preserve"> דרך מטריצה לעבר </w:t>
       </w:r>
       <w:r>
         <w:rPr>
@@ -1142,7 +1467,25 @@
           <w:rtl/>
           <w:lang w:bidi="he-IL"/>
         </w:rPr>
-        <w:t xml:space="preserve"> חיישן דופק המחובר לארדואינו דרך מטריצה לעבר </w:t>
+        <w:t xml:space="preserve"> חיישן דופק המחובר </w:t>
+      </w:r>
+      <w:proofErr w:type="spellStart"/>
+      <w:r>
+        <w:rPr>
+          <w:rFonts w:asciiTheme="minorBidi" w:hAnsiTheme="minorBidi" w:cstheme="minorBidi" w:hint="cs"/>
+          <w:rtl/>
+          <w:lang w:bidi="he-IL"/>
+        </w:rPr>
+        <w:t>לארדואינו</w:t>
+      </w:r>
+      <w:proofErr w:type="spellEnd"/>
+      <w:r>
+        <w:rPr>
+          <w:rFonts w:asciiTheme="minorBidi" w:hAnsiTheme="minorBidi" w:cstheme="minorBidi" w:hint="cs"/>
+          <w:rtl/>
+          <w:lang w:bidi="he-IL"/>
+        </w:rPr>
+        <w:t xml:space="preserve"> דרך מטריצה לעבר </w:t>
       </w:r>
       <w:r>
         <w:rPr>
@@ -1189,6 +1532,7 @@
         </w:rPr>
         <w:t xml:space="preserve">של המשתמש, כאשר הוא מניח את האצבע שלו על החיישן. אנו השתמשנו בספרייה </w:t>
       </w:r>
+      <w:proofErr w:type="spellStart"/>
       <w:r>
         <w:rPr>
           <w:rFonts w:asciiTheme="minorBidi" w:hAnsiTheme="minorBidi" w:cstheme="minorBidi" w:hint="cs"/>
@@ -1203,6 +1547,7 @@
         </w:rPr>
         <w:t>ulseSensorPlayground</w:t>
       </w:r>
+      <w:proofErr w:type="spellEnd"/>
       <w:r>
         <w:rPr>
           <w:rFonts w:asciiTheme="minorBidi" w:hAnsiTheme="minorBidi" w:cstheme="minorBidi" w:hint="cs"/>
@@ -1237,7 +1582,7 @@
         <w:bidi/>
         <w:spacing w:line="360" w:lineRule="auto"/>
         <w:rPr>
-          <w:rFonts w:asciiTheme="minorBidi" w:hAnsiTheme="minorBidi" w:cstheme="minorBidi" w:hint="cs"/>
+          <w:rFonts w:asciiTheme="minorBidi" w:hAnsiTheme="minorBidi" w:cstheme="minorBidi"/>
           <w:rtl/>
           <w:lang w:bidi="he-IL"/>
         </w:rPr>
@@ -1275,15 +1620,42 @@
           <w:rtl/>
           <w:lang w:bidi="he-IL"/>
         </w:rPr>
-        <w:t xml:space="preserve"> חיישן טמפרטורה ולחות המחובר לארדואינו הן דרך מטריצה לעבר </w:t>
-      </w:r>
-      <w:r>
-        <w:rPr>
-          <w:rFonts w:asciiTheme="minorBidi" w:hAnsiTheme="minorBidi" w:cstheme="minorBidi"/>
-          <w:lang w:bidi="he-IL"/>
-        </w:rPr>
-        <w:t>Analog In</w:t>
-      </w:r>
+        <w:t xml:space="preserve"> חיישן טמפרטורה ולחות המחובר </w:t>
+      </w:r>
+      <w:proofErr w:type="spellStart"/>
+      <w:r>
+        <w:rPr>
+          <w:rFonts w:asciiTheme="minorBidi" w:hAnsiTheme="minorBidi" w:cstheme="minorBidi" w:hint="cs"/>
+          <w:rtl/>
+          <w:lang w:bidi="he-IL"/>
+        </w:rPr>
+        <w:t>לארדואינו</w:t>
+      </w:r>
+      <w:proofErr w:type="spellEnd"/>
+      <w:r>
+        <w:rPr>
+          <w:rFonts w:asciiTheme="minorBidi" w:hAnsiTheme="minorBidi" w:cstheme="minorBidi" w:hint="cs"/>
+          <w:rtl/>
+          <w:lang w:bidi="he-IL"/>
+        </w:rPr>
+        <w:t xml:space="preserve"> הן דרך מטריצה לעבר </w:t>
+      </w:r>
+      <w:r>
+        <w:rPr>
+          <w:rFonts w:asciiTheme="minorBidi" w:hAnsiTheme="minorBidi" w:cstheme="minorBidi"/>
+          <w:lang w:bidi="he-IL"/>
+        </w:rPr>
+        <w:t xml:space="preserve">Analog </w:t>
+      </w:r>
+      <w:proofErr w:type="gramStart"/>
+      <w:r>
+        <w:rPr>
+          <w:rFonts w:asciiTheme="minorBidi" w:hAnsiTheme="minorBidi" w:cstheme="minorBidi"/>
+          <w:lang w:bidi="he-IL"/>
+        </w:rPr>
+        <w:t>In</w:t>
+      </w:r>
+      <w:proofErr w:type="gramEnd"/>
       <w:r>
         <w:rPr>
           <w:rFonts w:asciiTheme="minorBidi" w:hAnsiTheme="minorBidi" w:cstheme="minorBidi" w:hint="cs"/>
@@ -1352,7 +1724,7 @@
         <w:bidi/>
         <w:spacing w:line="360" w:lineRule="auto"/>
         <w:rPr>
-          <w:rFonts w:asciiTheme="minorBidi" w:hAnsiTheme="minorBidi" w:cstheme="minorBidi" w:hint="cs"/>
+          <w:rFonts w:asciiTheme="minorBidi" w:hAnsiTheme="minorBidi" w:cstheme="minorBidi"/>
           <w:b/>
           <w:bCs/>
           <w:szCs w:val="32"/>
@@ -1369,18 +1741,7 @@
           <w:rtl/>
           <w:lang w:bidi="he-IL"/>
         </w:rPr>
-        <w:t>ח</w:t>
-      </w:r>
-      <w:r>
-        <w:rPr>
-          <w:rFonts w:asciiTheme="minorBidi" w:hAnsiTheme="minorBidi" w:cstheme="minorBidi" w:hint="cs"/>
-          <w:b/>
-          <w:bCs/>
-          <w:szCs w:val="32"/>
-          <w:rtl/>
-          <w:lang w:bidi="he-IL"/>
-        </w:rPr>
-        <w:t>ישובים</w:t>
+        <w:t>חישובים</w:t>
       </w:r>
     </w:p>
     <w:p>
@@ -1416,17 +1777,45 @@
           <w:rtl/>
           <w:lang w:bidi="he-IL"/>
         </w:rPr>
-        <w:t xml:space="preserve"> של </w:t>
-      </w:r>
-      <w:r>
-        <w:rPr>
-          <w:rFonts w:asciiTheme="minorBidi" w:hAnsiTheme="minorBidi" w:cstheme="minorBidi" w:hint="cs"/>
-          <w:rtl/>
-          <w:lang w:bidi="he-IL"/>
-        </w:rPr>
-        <w:lastRenderedPageBreak/>
-        <w:t>שניה בין איטרציה לאיטרציה על מנת להקל על העומס שבו מתמודד רכיב ה</w:t>
-      </w:r>
+        <w:t xml:space="preserve"> של שניה בין </w:t>
+      </w:r>
+      <w:proofErr w:type="spellStart"/>
+      <w:r>
+        <w:rPr>
+          <w:rFonts w:asciiTheme="minorBidi" w:hAnsiTheme="minorBidi" w:cstheme="minorBidi" w:hint="cs"/>
+          <w:rtl/>
+          <w:lang w:bidi="he-IL"/>
+        </w:rPr>
+        <w:t>איטרציה</w:t>
+      </w:r>
+      <w:proofErr w:type="spellEnd"/>
+      <w:r>
+        <w:rPr>
+          <w:rFonts w:asciiTheme="minorBidi" w:hAnsiTheme="minorBidi" w:cstheme="minorBidi" w:hint="cs"/>
+          <w:rtl/>
+          <w:lang w:bidi="he-IL"/>
+        </w:rPr>
+        <w:t xml:space="preserve"> </w:t>
+      </w:r>
+      <w:proofErr w:type="spellStart"/>
+      <w:r>
+        <w:rPr>
+          <w:rFonts w:asciiTheme="minorBidi" w:hAnsiTheme="minorBidi" w:cstheme="minorBidi" w:hint="cs"/>
+          <w:rtl/>
+          <w:lang w:bidi="he-IL"/>
+        </w:rPr>
+        <w:t>לאיטרציה</w:t>
+      </w:r>
+      <w:proofErr w:type="spellEnd"/>
+      <w:r>
+        <w:rPr>
+          <w:rFonts w:asciiTheme="minorBidi" w:hAnsiTheme="minorBidi" w:cstheme="minorBidi" w:hint="cs"/>
+          <w:rtl/>
+          <w:lang w:bidi="he-IL"/>
+        </w:rPr>
+        <w:t xml:space="preserve"> על מנת להקל על העומס שבו מתמודד רכיב ה</w:t>
+      </w:r>
+      <w:proofErr w:type="spellStart"/>
       <w:r>
         <w:rPr>
           <w:rFonts w:asciiTheme="minorBidi" w:hAnsiTheme="minorBidi" w:cstheme="minorBidi"/>
@@ -1434,6 +1823,7 @@
         </w:rPr>
         <w:t>wifi</w:t>
       </w:r>
+      <w:proofErr w:type="spellEnd"/>
       <w:r>
         <w:rPr>
           <w:rFonts w:asciiTheme="minorBidi" w:hAnsiTheme="minorBidi" w:cstheme="minorBidi" w:hint="cs"/>
@@ -1498,6 +1888,7 @@
           <w:rtl/>
           <w:lang w:bidi="he-IL"/>
         </w:rPr>
+        <w:lastRenderedPageBreak/>
         <w:t xml:space="preserve">החישוב מתבצע בעיקר על סמך דופק הלב, עם התחשבות בטמפרטורה וגם מעט בלחות ובתאורה החיצונית. </w:t>
       </w:r>
     </w:p>
@@ -1508,7 +1899,7 @@
         <w:spacing w:line="360" w:lineRule="auto"/>
         <w:jc w:val="both"/>
         <w:rPr>
-          <w:rFonts w:asciiTheme="minorBidi" w:hAnsiTheme="minorBidi" w:cstheme="minorBidi" w:hint="cs"/>
+          <w:rFonts w:asciiTheme="minorBidi" w:hAnsiTheme="minorBidi" w:cstheme="minorBidi"/>
           <w:rtl/>
           <w:lang w:bidi="he-IL"/>
         </w:rPr>
@@ -1537,7 +1928,25 @@
           <w:rtl/>
           <w:lang w:bidi="he-IL"/>
         </w:rPr>
-        <w:t xml:space="preserve">אנחת היסוד שלנו היא שבתנאים סביבתיים ממוצעים, הכושר המירבי בזמן פעילות גופנית הוא 120 פעימות לדקה כאשר הוא יורד בצורה ריבועית כאשר מספר הפעימות גבוה או נמוך, כאשר הכושר הגופני הוא 0 כאשר מגיעים ל30 פעימות בדקה בצד אחד או 210 פעימות בצד השני (קיצון לשני הצדדים). על סמך פונקציה זו נבנתה פרבולה </w:t>
+        <w:t xml:space="preserve">אנחת היסוד שלנו היא שבתנאים סביבתיים ממוצעים, הכושר </w:t>
+      </w:r>
+      <w:proofErr w:type="spellStart"/>
+      <w:r>
+        <w:rPr>
+          <w:rFonts w:asciiTheme="minorBidi" w:hAnsiTheme="minorBidi" w:cstheme="minorBidi" w:hint="cs"/>
+          <w:rtl/>
+          <w:lang w:bidi="he-IL"/>
+        </w:rPr>
+        <w:t>המירבי</w:t>
+      </w:r>
+      <w:proofErr w:type="spellEnd"/>
+      <w:r>
+        <w:rPr>
+          <w:rFonts w:asciiTheme="minorBidi" w:hAnsiTheme="minorBidi" w:cstheme="minorBidi" w:hint="cs"/>
+          <w:rtl/>
+          <w:lang w:bidi="he-IL"/>
+        </w:rPr>
+        <w:t xml:space="preserve"> בזמן פעילות גופנית הוא 120 פעימות לדקה כאשר הוא יורד בצורה ריבועית כאשר מספר הפעימות גבוה או נמוך, כאשר הכושר הגופני הוא 0 כאשר מגיעים ל30 פעימות בדקה בצד אחד או 210 פעימות בצד השני (קיצון לשני הצדדים). על סמך פונקציה זו נבנתה פרבולה </w:t>
       </w:r>
       <w:r>
         <w:rPr>
@@ -1573,7 +1982,7 @@
         <w:bidi/>
         <w:spacing w:line="360" w:lineRule="auto"/>
         <w:rPr>
-          <w:rFonts w:asciiTheme="minorBidi" w:hAnsiTheme="minorBidi" w:cstheme="minorBidi" w:hint="cs"/>
+          <w:rFonts w:asciiTheme="minorBidi" w:hAnsiTheme="minorBidi" w:cstheme="minorBidi"/>
           <w:rtl/>
           <w:lang w:bidi="he-IL"/>
         </w:rPr>
@@ -1617,7 +2026,25 @@
           <w:rtl/>
           <w:lang w:bidi="he-IL"/>
         </w:rPr>
-        <w:t xml:space="preserve">אז מידת הכושר הגופני המירבית היא ב150 פעימות לדקה. </w:t>
+        <w:t xml:space="preserve">אז מידת הכושר הגופני </w:t>
+      </w:r>
+      <w:proofErr w:type="spellStart"/>
+      <w:r>
+        <w:rPr>
+          <w:rFonts w:asciiTheme="minorBidi" w:hAnsiTheme="minorBidi" w:cstheme="minorBidi" w:hint="cs"/>
+          <w:rtl/>
+          <w:lang w:bidi="he-IL"/>
+        </w:rPr>
+        <w:t>המירבית</w:t>
+      </w:r>
+      <w:proofErr w:type="spellEnd"/>
+      <w:r>
+        <w:rPr>
+          <w:rFonts w:asciiTheme="minorBidi" w:hAnsiTheme="minorBidi" w:cstheme="minorBidi" w:hint="cs"/>
+          <w:rtl/>
+          <w:lang w:bidi="he-IL"/>
+        </w:rPr>
+        <w:t xml:space="preserve"> היא ב150 פעימות לדקה. </w:t>
       </w:r>
       <w:r>
         <w:rPr>
@@ -1647,6 +2074,7 @@
         </w:rPr>
         <w:t xml:space="preserve">פונקציית חישוב המקדם היא </w:t>
       </w:r>
+      <w:proofErr w:type="spellStart"/>
       <w:r>
         <w:rPr>
           <w:rFonts w:asciiTheme="minorBidi" w:hAnsiTheme="minorBidi" w:cstheme="minorBidi"/>
@@ -1661,6 +2089,7 @@
         </w:rPr>
         <w:t>t</w:t>
       </w:r>
+      <w:proofErr w:type="spellEnd"/>
       <w:r>
         <w:rPr>
           <w:rFonts w:asciiTheme="minorBidi" w:hAnsiTheme="minorBidi" w:cstheme="minorBidi"/>
@@ -1707,20 +2136,37 @@
         <w:spacing w:line="360" w:lineRule="auto"/>
         <w:rPr>
           <w:rFonts w:asciiTheme="minorBidi" w:hAnsiTheme="minorBidi" w:cstheme="minorBidi"/>
-          <w:rtl/>
-          <w:lang w:bidi="he-IL"/>
-        </w:rPr>
-      </w:pPr>
-      <w:r>
-        <w:rPr>
-          <w:rFonts w:asciiTheme="minorBidi" w:hAnsiTheme="minorBidi" w:cstheme="minorBidi"/>
-          <w:lang w:bidi="he-IL"/>
-        </w:rPr>
-        <w:t>Y = -0.012x^2 + 2.96*yt</w:t>
-      </w:r>
-      <w:r>
-        <w:rPr>
-          <w:rFonts w:asciiTheme="minorBidi" w:hAnsiTheme="minorBidi" w:cstheme="minorBidi"/>
+          <w:b/>
+          <w:bCs/>
+          <w:rtl/>
+          <w:lang w:bidi="he-IL"/>
+        </w:rPr>
+      </w:pPr>
+      <w:r>
+        <w:rPr>
+          <w:rFonts w:asciiTheme="minorBidi" w:hAnsiTheme="minorBidi" w:cstheme="minorBidi"/>
+          <w:b/>
+          <w:bCs/>
+          <w:lang w:bidi="he-IL"/>
+        </w:rPr>
+        <w:t>Y = -0.012x^2 + 2.96*</w:t>
+      </w:r>
+      <w:proofErr w:type="spellStart"/>
+      <w:r>
+        <w:rPr>
+          <w:rFonts w:asciiTheme="minorBidi" w:hAnsiTheme="minorBidi" w:cstheme="minorBidi"/>
+          <w:b/>
+          <w:bCs/>
+          <w:lang w:bidi="he-IL"/>
+        </w:rPr>
+        <w:t>yt</w:t>
+      </w:r>
+      <w:proofErr w:type="spellEnd"/>
+      <w:r>
+        <w:rPr>
+          <w:rFonts w:asciiTheme="minorBidi" w:hAnsiTheme="minorBidi" w:cstheme="minorBidi"/>
+          <w:b/>
+          <w:bCs/>
           <w:lang w:bidi="he-IL"/>
         </w:rPr>
         <w:t>*x</w:t>
@@ -1728,27 +2174,95 @@
       <w:r>
         <w:rPr>
           <w:rFonts w:asciiTheme="minorBidi" w:hAnsiTheme="minorBidi" w:cstheme="minorBidi"/>
-          <w:lang w:bidi="he-IL"/>
-        </w:rPr>
-        <w:t xml:space="preserve"> – (-0.012 * ((2.96*yt / 0.024) </w:t>
-      </w:r>
-      <w:r>
-        <w:rPr>
-          <w:rFonts w:asciiTheme="minorBidi" w:hAnsiTheme="minorBidi" w:cstheme="minorBidi"/>
-          <w:lang w:bidi="he-IL"/>
-        </w:rPr>
-        <w:t>– (120 - 30)</w:t>
-      </w:r>
-      <w:r>
-        <w:rPr>
-          <w:rFonts w:asciiTheme="minorBidi" w:hAnsiTheme="minorBidi" w:cstheme="minorBidi"/>
-          <w:lang w:bidi="he-IL"/>
-        </w:rPr>
-        <w:t xml:space="preserve">)^2 + 2.96*y2*((2.96*yt / 0.024) - </w:t>
-      </w:r>
-      <w:r>
-        <w:rPr>
-          <w:rFonts w:asciiTheme="minorBidi" w:hAnsiTheme="minorBidi" w:cstheme="minorBidi"/>
+          <w:b/>
+          <w:bCs/>
+          <w:lang w:bidi="he-IL"/>
+        </w:rPr>
+        <w:t xml:space="preserve"> – (-0.012 * ((2.96*</w:t>
+      </w:r>
+      <w:proofErr w:type="spellStart"/>
+      <w:r>
+        <w:rPr>
+          <w:rFonts w:asciiTheme="minorBidi" w:hAnsiTheme="minorBidi" w:cstheme="minorBidi"/>
+          <w:b/>
+          <w:bCs/>
+          <w:lang w:bidi="he-IL"/>
+        </w:rPr>
+        <w:t>yt</w:t>
+      </w:r>
+      <w:proofErr w:type="spellEnd"/>
+      <w:r>
+        <w:rPr>
+          <w:rFonts w:asciiTheme="minorBidi" w:hAnsiTheme="minorBidi" w:cstheme="minorBidi"/>
+          <w:b/>
+          <w:bCs/>
+          <w:lang w:bidi="he-IL"/>
+        </w:rPr>
+        <w:t xml:space="preserve"> / 0.024) </w:t>
+      </w:r>
+      <w:r>
+        <w:rPr>
+          <w:rFonts w:asciiTheme="minorBidi" w:hAnsiTheme="minorBidi" w:cstheme="minorBidi"/>
+          <w:b/>
+          <w:bCs/>
+          <w:lang w:bidi="he-IL"/>
+        </w:rPr>
+        <w:t>– (120 - 30</w:t>
+      </w:r>
+      <w:proofErr w:type="gramStart"/>
+      <w:r>
+        <w:rPr>
+          <w:rFonts w:asciiTheme="minorBidi" w:hAnsiTheme="minorBidi" w:cstheme="minorBidi"/>
+          <w:b/>
+          <w:bCs/>
+          <w:lang w:bidi="he-IL"/>
+        </w:rPr>
+        <w:t>)</w:t>
+      </w:r>
+      <w:r>
+        <w:rPr>
+          <w:rFonts w:asciiTheme="minorBidi" w:hAnsiTheme="minorBidi" w:cstheme="minorBidi"/>
+          <w:b/>
+          <w:bCs/>
+          <w:lang w:bidi="he-IL"/>
+        </w:rPr>
+        <w:t>)^</w:t>
+      </w:r>
+      <w:proofErr w:type="gramEnd"/>
+      <w:r>
+        <w:rPr>
+          <w:rFonts w:asciiTheme="minorBidi" w:hAnsiTheme="minorBidi" w:cstheme="minorBidi"/>
+          <w:b/>
+          <w:bCs/>
+          <w:lang w:bidi="he-IL"/>
+        </w:rPr>
+        <w:t>2 + 2.96*y2*((2.96*</w:t>
+      </w:r>
+      <w:proofErr w:type="spellStart"/>
+      <w:r>
+        <w:rPr>
+          <w:rFonts w:asciiTheme="minorBidi" w:hAnsiTheme="minorBidi" w:cstheme="minorBidi"/>
+          <w:b/>
+          <w:bCs/>
+          <w:lang w:bidi="he-IL"/>
+        </w:rPr>
+        <w:t>yt</w:t>
+      </w:r>
+      <w:proofErr w:type="spellEnd"/>
+      <w:r>
+        <w:rPr>
+          <w:rFonts w:asciiTheme="minorBidi" w:hAnsiTheme="minorBidi" w:cstheme="minorBidi"/>
+          <w:b/>
+          <w:bCs/>
+          <w:lang w:bidi="he-IL"/>
+        </w:rPr>
+        <w:t xml:space="preserve"> / 0.024) - </w:t>
+      </w:r>
+      <w:r>
+        <w:rPr>
+          <w:rFonts w:asciiTheme="minorBidi" w:hAnsiTheme="minorBidi" w:cstheme="minorBidi"/>
+          <w:b/>
+          <w:bCs/>
           <w:lang w:bidi="he-IL"/>
         </w:rPr>
         <w:t>(120 - 30)</w:t>
@@ -1756,6 +2270,8 @@
       <w:r>
         <w:rPr>
           <w:rFonts w:asciiTheme="minorBidi" w:hAnsiTheme="minorBidi" w:cstheme="minorBidi"/>
+          <w:b/>
+          <w:bCs/>
           <w:lang w:bidi="he-IL"/>
         </w:rPr>
         <w:t>))</w:t>
@@ -1818,10 +2334,8 @@
           <w:rtl/>
           <w:lang w:bidi="he-IL"/>
         </w:rPr>
-        <w:t xml:space="preserve">בהיבטי לחות, </w:t>
-      </w:r>
-      <w:bookmarkStart w:id="0" w:name="_GoBack"/>
-      <w:bookmarkEnd w:id="0"/>
+        <w:t>בהיבטי לחות, אנו מעלים / מורידים את הטמפרטורה על סמך אחוזי הלחות. עד 50% לחות, הטמפרטורה תישאר כפי שהיא, ובין 50-60% תהיה עלייה של מעלה אחת בטמפרטורה, בין 60-70% עלייה של עוד מעלה לעומת 50-60% וכך הלאה, כך שב90-100% לחות יש עלייה של 5 מעלות מהטמפרטורה המקורית. הלחות לא נכנסת לחישוב הכולל אם כי היא משפיעה על הטמפרטורה</w:t>
+      </w:r>
     </w:p>
     <w:p>
       <w:pPr>
@@ -1829,14 +2343,1470 @@
         <w:bidi/>
         <w:spacing w:line="360" w:lineRule="auto"/>
         <w:rPr>
-          <w:rFonts w:asciiTheme="minorBidi" w:hAnsiTheme="minorBidi" w:cstheme="minorBidi" w:hint="cs"/>
-          <w:rtl/>
-          <w:lang w:bidi="he-IL"/>
-        </w:rPr>
-      </w:pPr>
+          <w:rFonts w:asciiTheme="minorBidi" w:hAnsiTheme="minorBidi" w:cstheme="minorBidi"/>
+          <w:rtl/>
+          <w:lang w:bidi="he-IL"/>
+        </w:rPr>
+      </w:pPr>
+      <w:r>
+        <w:rPr>
+          <w:rFonts w:asciiTheme="minorBidi" w:hAnsiTheme="minorBidi" w:cstheme="minorBidi" w:hint="cs"/>
+          <w:b/>
+          <w:bCs/>
+          <w:rtl/>
+          <w:lang w:bidi="he-IL"/>
+        </w:rPr>
+        <w:t xml:space="preserve">חישוב על סמך </w:t>
+      </w:r>
+      <w:r>
+        <w:rPr>
+          <w:rFonts w:asciiTheme="minorBidi" w:hAnsiTheme="minorBidi" w:cstheme="minorBidi" w:hint="cs"/>
+          <w:b/>
+          <w:bCs/>
+          <w:rtl/>
+          <w:lang w:bidi="he-IL"/>
+        </w:rPr>
+        <w:t>אור</w:t>
+      </w:r>
+      <w:r>
+        <w:rPr>
+          <w:rFonts w:asciiTheme="minorBidi" w:hAnsiTheme="minorBidi" w:cstheme="minorBidi" w:hint="cs"/>
+          <w:rtl/>
+          <w:lang w:bidi="he-IL"/>
+        </w:rPr>
+        <w:t>:</w:t>
+      </w:r>
+    </w:p>
+    <w:p>
+      <w:pPr>
+        <w:pStyle w:val="Standard"/>
+        <w:bidi/>
+        <w:spacing w:line="360" w:lineRule="auto"/>
+        <w:rPr>
+          <w:rFonts w:asciiTheme="minorBidi" w:hAnsiTheme="minorBidi" w:cstheme="minorBidi" w:hint="cs"/>
+          <w:rtl/>
+          <w:lang w:bidi="he-IL"/>
+        </w:rPr>
+      </w:pPr>
+      <w:r>
+        <w:rPr>
+          <w:rFonts w:asciiTheme="minorBidi" w:hAnsiTheme="minorBidi" w:cstheme="minorBidi" w:hint="cs"/>
+          <w:rtl/>
+          <w:lang w:bidi="he-IL"/>
+        </w:rPr>
+        <w:t>בהיבטי אור (</w:t>
+      </w:r>
+      <w:r>
+        <w:rPr>
+          <w:rFonts w:asciiTheme="minorBidi" w:hAnsiTheme="minorBidi" w:cstheme="minorBidi"/>
+          <w:lang w:bidi="he-IL"/>
+        </w:rPr>
+        <w:t>photo resistor</w:t>
+      </w:r>
+      <w:r>
+        <w:rPr>
+          <w:rFonts w:asciiTheme="minorBidi" w:hAnsiTheme="minorBidi" w:cstheme="minorBidi" w:hint="cs"/>
+          <w:rtl/>
+          <w:lang w:bidi="he-IL"/>
+        </w:rPr>
+        <w:t xml:space="preserve">), אנו מעלים במעלה אחת בין 500 ל-800 את הטמפרטורה, וב2 מעלות בין 800 ל1023 (האור בחוץ מוסיף קצת לקושי ולכן מעלים את הטמפרטורה </w:t>
+      </w:r>
+      <w:proofErr w:type="spellStart"/>
+      <w:r>
+        <w:rPr>
+          <w:rFonts w:asciiTheme="minorBidi" w:hAnsiTheme="minorBidi" w:cstheme="minorBidi" w:hint="cs"/>
+          <w:rtl/>
+          <w:lang w:bidi="he-IL"/>
+        </w:rPr>
+        <w:t>בקצת</w:t>
+      </w:r>
+      <w:proofErr w:type="spellEnd"/>
+      <w:r>
+        <w:rPr>
+          <w:rFonts w:asciiTheme="minorBidi" w:hAnsiTheme="minorBidi" w:cstheme="minorBidi" w:hint="cs"/>
+          <w:rtl/>
+          <w:lang w:bidi="he-IL"/>
+        </w:rPr>
+        <w:t>).</w:t>
+      </w:r>
+    </w:p>
+    <w:p>
+      <w:pPr>
+        <w:pStyle w:val="Standard"/>
+        <w:bidi/>
+        <w:spacing w:line="360" w:lineRule="auto"/>
+        <w:rPr>
+          <w:rFonts w:asciiTheme="minorBidi" w:hAnsiTheme="minorBidi" w:cstheme="minorBidi"/>
+          <w:rtl/>
+          <w:lang w:bidi="he-IL"/>
+        </w:rPr>
+      </w:pPr>
+    </w:p>
+    <w:p>
+      <w:pPr>
+        <w:pStyle w:val="Standard"/>
+        <w:bidi/>
+        <w:spacing w:line="360" w:lineRule="auto"/>
+        <w:rPr>
+          <w:rFonts w:asciiTheme="minorBidi" w:hAnsiTheme="minorBidi" w:cstheme="minorBidi"/>
+          <w:b/>
+          <w:bCs/>
+          <w:szCs w:val="32"/>
+          <w:rtl/>
+          <w:lang w:bidi="he-IL"/>
+        </w:rPr>
+      </w:pPr>
+    </w:p>
+    <w:p>
+      <w:pPr>
+        <w:pStyle w:val="Standard"/>
+        <w:bidi/>
+        <w:spacing w:line="360" w:lineRule="auto"/>
+        <w:rPr>
+          <w:rFonts w:asciiTheme="minorBidi" w:hAnsiTheme="minorBidi" w:cstheme="minorBidi" w:hint="cs"/>
+          <w:b/>
+          <w:bCs/>
+          <w:szCs w:val="32"/>
+          <w:rtl/>
+          <w:lang w:bidi="he-IL"/>
+        </w:rPr>
+      </w:pPr>
+      <w:r>
+        <w:rPr>
+          <w:rFonts w:asciiTheme="minorBidi" w:hAnsiTheme="minorBidi" w:cstheme="minorBidi" w:hint="cs"/>
+          <w:b/>
+          <w:bCs/>
+          <w:szCs w:val="32"/>
+          <w:rtl/>
+          <w:lang w:bidi="he-IL"/>
+        </w:rPr>
+        <w:lastRenderedPageBreak/>
+        <w:t>שליחת הנתונים לענן</w:t>
+      </w:r>
+    </w:p>
+    <w:p>
+      <w:pPr>
+        <w:pStyle w:val="Standard"/>
+        <w:bidi/>
+        <w:spacing w:line="360" w:lineRule="auto"/>
+        <w:rPr>
+          <w:rFonts w:asciiTheme="minorBidi" w:hAnsiTheme="minorBidi" w:cstheme="minorBidi"/>
+          <w:rtl/>
+          <w:lang w:bidi="he-IL"/>
+        </w:rPr>
+      </w:pPr>
+      <w:r>
+        <w:rPr>
+          <w:rFonts w:asciiTheme="minorBidi" w:hAnsiTheme="minorBidi" w:cstheme="minorBidi" w:hint="cs"/>
+          <w:rtl/>
+          <w:lang w:bidi="he-IL"/>
+        </w:rPr>
+        <w:t>לאחר שיש לנו את כלל הנתונים המעובדים והחישוב הסופי של רמת הכושר, כל שנותר הוא לשלוח את כלל הנתונים לשירות ענן. כלל הנתונים המעובדים של החיישנים (שעובדו ע"י הספרייה המתאימה) השונים נשלחים בנוסף לערך המחושב של רמת הכושר הסופית.</w:t>
+      </w:r>
+      <w:r>
+        <w:rPr>
+          <w:rFonts w:asciiTheme="minorBidi" w:hAnsiTheme="minorBidi" w:cstheme="minorBidi" w:hint="cs"/>
+          <w:rtl/>
+          <w:lang w:bidi="he-IL"/>
+        </w:rPr>
+        <w:t xml:space="preserve"> השליחה מבוצעת ב2 שלבים:</w:t>
+      </w:r>
+    </w:p>
+    <w:p>
+      <w:pPr>
+        <w:pStyle w:val="Standard"/>
+        <w:numPr>
+          <w:ilvl w:val="0"/>
+          <w:numId w:val="29"/>
+        </w:numPr>
+        <w:bidi/>
+        <w:spacing w:line="360" w:lineRule="auto"/>
+        <w:rPr>
+          <w:rFonts w:asciiTheme="minorBidi" w:hAnsiTheme="minorBidi" w:cstheme="minorBidi" w:hint="cs"/>
+          <w:lang w:bidi="he-IL"/>
+        </w:rPr>
+      </w:pPr>
+      <w:r>
+        <w:rPr>
+          <w:rFonts w:asciiTheme="minorBidi" w:hAnsiTheme="minorBidi" w:cstheme="minorBidi" w:hint="cs"/>
+          <w:rtl/>
+          <w:lang w:bidi="he-IL"/>
+        </w:rPr>
+        <w:t>שליחת הנתונים ל</w:t>
+      </w:r>
+      <w:r>
+        <w:rPr>
+          <w:rFonts w:asciiTheme="minorBidi" w:hAnsiTheme="minorBidi" w:cstheme="minorBidi"/>
+          <w:lang w:bidi="he-IL"/>
+        </w:rPr>
+        <w:t>serial</w:t>
+      </w:r>
+      <w:r>
+        <w:rPr>
+          <w:rFonts w:asciiTheme="minorBidi" w:hAnsiTheme="minorBidi" w:cstheme="minorBidi" w:hint="cs"/>
+          <w:rtl/>
+          <w:lang w:bidi="he-IL"/>
+        </w:rPr>
+        <w:t xml:space="preserve"> וירטואלי שרכיב ה</w:t>
+      </w:r>
+      <w:r>
+        <w:rPr>
+          <w:rFonts w:asciiTheme="minorBidi" w:hAnsiTheme="minorBidi" w:cstheme="minorBidi"/>
+          <w:lang w:bidi="he-IL"/>
+        </w:rPr>
+        <w:t>esp8266</w:t>
+      </w:r>
+      <w:r>
+        <w:rPr>
+          <w:rFonts w:asciiTheme="minorBidi" w:hAnsiTheme="minorBidi" w:cstheme="minorBidi" w:hint="cs"/>
+          <w:rtl/>
+          <w:lang w:bidi="he-IL"/>
+        </w:rPr>
+        <w:t xml:space="preserve"> יודע לקרוא ממנו</w:t>
+      </w:r>
+    </w:p>
+    <w:p>
+      <w:pPr>
+        <w:pStyle w:val="Standard"/>
+        <w:numPr>
+          <w:ilvl w:val="0"/>
+          <w:numId w:val="29"/>
+        </w:numPr>
+        <w:bidi/>
+        <w:spacing w:line="360" w:lineRule="auto"/>
+        <w:rPr>
+          <w:rFonts w:asciiTheme="minorBidi" w:hAnsiTheme="minorBidi" w:cstheme="minorBidi" w:hint="cs"/>
+          <w:lang w:bidi="he-IL"/>
+        </w:rPr>
+      </w:pPr>
+      <w:r>
+        <w:rPr>
+          <w:rFonts w:asciiTheme="minorBidi" w:hAnsiTheme="minorBidi" w:cstheme="minorBidi" w:hint="cs"/>
+          <w:rtl/>
+          <w:lang w:bidi="he-IL"/>
+        </w:rPr>
+        <w:t>קבלת הנתונים בקוד שנצרב על רכיב ה</w:t>
+      </w:r>
+      <w:r>
+        <w:rPr>
+          <w:rFonts w:asciiTheme="minorBidi" w:hAnsiTheme="minorBidi" w:cstheme="minorBidi"/>
+          <w:lang w:bidi="he-IL"/>
+        </w:rPr>
+        <w:t>esp8266</w:t>
+      </w:r>
+      <w:r>
+        <w:rPr>
+          <w:rFonts w:asciiTheme="minorBidi" w:hAnsiTheme="minorBidi" w:cstheme="minorBidi" w:hint="cs"/>
+          <w:rtl/>
+          <w:lang w:bidi="he-IL"/>
+        </w:rPr>
+        <w:t xml:space="preserve"> ושליחתו לרכיב הענן </w:t>
+      </w:r>
+      <w:proofErr w:type="spellStart"/>
+      <w:r>
+        <w:rPr>
+          <w:rFonts w:asciiTheme="minorBidi" w:hAnsiTheme="minorBidi" w:cstheme="minorBidi"/>
+          <w:lang w:bidi="he-IL"/>
+        </w:rPr>
+        <w:t>Ubidots</w:t>
+      </w:r>
+      <w:proofErr w:type="spellEnd"/>
+      <w:r>
+        <w:rPr>
+          <w:rFonts w:asciiTheme="minorBidi" w:hAnsiTheme="minorBidi" w:cstheme="minorBidi" w:hint="cs"/>
+          <w:rtl/>
+          <w:lang w:bidi="he-IL"/>
+        </w:rPr>
+        <w:t>.</w:t>
+      </w:r>
+    </w:p>
+    <w:p>
+      <w:pPr>
+        <w:pStyle w:val="Standard"/>
+        <w:bidi/>
+        <w:spacing w:line="360" w:lineRule="auto"/>
+        <w:rPr>
+          <w:rFonts w:asciiTheme="minorBidi" w:hAnsiTheme="minorBidi" w:cstheme="minorBidi" w:hint="cs"/>
+          <w:rtl/>
+          <w:lang w:bidi="he-IL"/>
+        </w:rPr>
+      </w:pPr>
+      <w:r>
+        <w:rPr>
+          <w:rFonts w:asciiTheme="minorBidi" w:hAnsiTheme="minorBidi" w:cstheme="minorBidi" w:hint="cs"/>
+          <w:rtl/>
+          <w:lang w:bidi="he-IL"/>
+        </w:rPr>
+        <w:t xml:space="preserve">בחלק הראשון, בקוד הנצרב בארדואינו, מאותחלים 2 </w:t>
+      </w:r>
+      <w:r>
+        <w:rPr>
+          <w:rFonts w:asciiTheme="minorBidi" w:hAnsiTheme="minorBidi" w:cstheme="minorBidi"/>
+          <w:lang w:bidi="he-IL"/>
+        </w:rPr>
+        <w:t>serial</w:t>
+      </w:r>
+      <w:r>
+        <w:rPr>
+          <w:rFonts w:asciiTheme="minorBidi" w:hAnsiTheme="minorBidi" w:cstheme="minorBidi" w:hint="cs"/>
+          <w:rtl/>
+          <w:lang w:bidi="he-IL"/>
+        </w:rPr>
+        <w:t>ים: אחד הוא ה</w:t>
+      </w:r>
+      <w:r>
+        <w:rPr>
+          <w:rFonts w:asciiTheme="minorBidi" w:hAnsiTheme="minorBidi" w:cstheme="minorBidi"/>
+          <w:lang w:bidi="he-IL"/>
+        </w:rPr>
+        <w:t>serial</w:t>
+      </w:r>
+      <w:r>
+        <w:rPr>
+          <w:rFonts w:asciiTheme="minorBidi" w:hAnsiTheme="minorBidi" w:cstheme="minorBidi" w:hint="cs"/>
+          <w:rtl/>
+          <w:lang w:bidi="he-IL"/>
+        </w:rPr>
+        <w:t xml:space="preserve"> שהן המחשב והן רכיב הארדואינו קוראים ממנו (ה</w:t>
+      </w:r>
+      <w:r>
+        <w:rPr>
+          <w:rFonts w:asciiTheme="minorBidi" w:hAnsiTheme="minorBidi" w:cstheme="minorBidi"/>
+          <w:lang w:bidi="he-IL"/>
+        </w:rPr>
+        <w:t>serial</w:t>
+      </w:r>
+      <w:r>
+        <w:rPr>
+          <w:rFonts w:asciiTheme="minorBidi" w:hAnsiTheme="minorBidi" w:cstheme="minorBidi" w:hint="cs"/>
+          <w:rtl/>
+          <w:lang w:bidi="he-IL"/>
+        </w:rPr>
+        <w:t xml:space="preserve"> </w:t>
+      </w:r>
+      <w:proofErr w:type="spellStart"/>
+      <w:r>
+        <w:rPr>
+          <w:rFonts w:asciiTheme="minorBidi" w:hAnsiTheme="minorBidi" w:cstheme="minorBidi" w:hint="cs"/>
+          <w:rtl/>
+          <w:lang w:bidi="he-IL"/>
+        </w:rPr>
+        <w:t>הדיפולטי</w:t>
+      </w:r>
+      <w:proofErr w:type="spellEnd"/>
+      <w:r>
+        <w:rPr>
+          <w:rFonts w:asciiTheme="minorBidi" w:hAnsiTheme="minorBidi" w:cstheme="minorBidi" w:hint="cs"/>
+          <w:rtl/>
+          <w:lang w:bidi="he-IL"/>
+        </w:rPr>
+        <w:t xml:space="preserve">), והשני הוא </w:t>
+      </w:r>
+      <w:r>
+        <w:rPr>
+          <w:rFonts w:asciiTheme="minorBidi" w:hAnsiTheme="minorBidi" w:cstheme="minorBidi"/>
+          <w:lang w:bidi="he-IL"/>
+        </w:rPr>
+        <w:t>serial</w:t>
+      </w:r>
+      <w:r>
+        <w:rPr>
+          <w:rFonts w:asciiTheme="minorBidi" w:hAnsiTheme="minorBidi" w:cstheme="minorBidi" w:hint="cs"/>
+          <w:rtl/>
+          <w:lang w:bidi="he-IL"/>
+        </w:rPr>
+        <w:t xml:space="preserve"> וירטואלי שמצביע על פינים בארדואינו שאליהם רכיב ה</w:t>
+      </w:r>
+      <w:r>
+        <w:rPr>
+          <w:rFonts w:asciiTheme="minorBidi" w:hAnsiTheme="minorBidi" w:cstheme="minorBidi"/>
+          <w:lang w:bidi="he-IL"/>
+        </w:rPr>
+        <w:t>esp8266</w:t>
+      </w:r>
+      <w:r>
+        <w:rPr>
+          <w:rFonts w:asciiTheme="minorBidi" w:hAnsiTheme="minorBidi" w:cstheme="minorBidi" w:hint="cs"/>
+          <w:rtl/>
+          <w:lang w:bidi="he-IL"/>
+        </w:rPr>
+        <w:t xml:space="preserve"> מחובר וקורא מהם את הנתונים (במקרה שלנו פינים 4 ו5).</w:t>
+      </w:r>
+    </w:p>
+    <w:p>
+      <w:pPr>
+        <w:pStyle w:val="Standard"/>
+        <w:bidi/>
+        <w:spacing w:line="360" w:lineRule="auto"/>
+        <w:rPr>
+          <w:rFonts w:asciiTheme="minorBidi" w:hAnsiTheme="minorBidi" w:cstheme="minorBidi"/>
+          <w:rtl/>
+          <w:lang w:bidi="he-IL"/>
+        </w:rPr>
+      </w:pPr>
+      <w:r>
+        <w:rPr>
+          <w:rFonts w:asciiTheme="minorBidi" w:hAnsiTheme="minorBidi" w:cstheme="minorBidi" w:hint="cs"/>
+          <w:rtl/>
+          <w:lang w:bidi="he-IL"/>
+        </w:rPr>
+        <w:t xml:space="preserve">לאחר מכן בלולאה, בכל </w:t>
+      </w:r>
+      <w:proofErr w:type="spellStart"/>
+      <w:r>
+        <w:rPr>
+          <w:rFonts w:asciiTheme="minorBidi" w:hAnsiTheme="minorBidi" w:cstheme="minorBidi" w:hint="cs"/>
+          <w:rtl/>
+          <w:lang w:bidi="he-IL"/>
+        </w:rPr>
+        <w:t>איטרציה</w:t>
+      </w:r>
+      <w:proofErr w:type="spellEnd"/>
+      <w:r>
+        <w:rPr>
+          <w:rFonts w:asciiTheme="minorBidi" w:hAnsiTheme="minorBidi" w:cstheme="minorBidi" w:hint="cs"/>
+          <w:rtl/>
+          <w:lang w:bidi="he-IL"/>
+        </w:rPr>
+        <w:t xml:space="preserve"> נקראים כלל הנתונים המעובדים שהגיעו מהחיישנים ונקראים לתוך מחרוזת אחת, כאשר הם מופרדים בפסיקים אחד מהשני. לבסוף מתווסף למחרוזת הערך המשוקלל של מידת הכושר המחושבת. המחרוזת הזו נכתבת הן ל</w:t>
+      </w:r>
+      <w:r>
+        <w:rPr>
+          <w:rFonts w:asciiTheme="minorBidi" w:hAnsiTheme="minorBidi" w:cstheme="minorBidi"/>
+          <w:lang w:bidi="he-IL"/>
+        </w:rPr>
+        <w:t>serial</w:t>
+      </w:r>
+      <w:r>
+        <w:rPr>
+          <w:rFonts w:asciiTheme="minorBidi" w:hAnsiTheme="minorBidi" w:cstheme="minorBidi" w:hint="cs"/>
+          <w:rtl/>
+          <w:lang w:bidi="he-IL"/>
+        </w:rPr>
+        <w:t xml:space="preserve"> של המחשב (בעיקר לבקרה), והן ל</w:t>
+      </w:r>
+      <w:r>
+        <w:rPr>
+          <w:rFonts w:asciiTheme="minorBidi" w:hAnsiTheme="minorBidi" w:cstheme="minorBidi"/>
+          <w:lang w:bidi="he-IL"/>
+        </w:rPr>
+        <w:t>serial</w:t>
+      </w:r>
+      <w:r>
+        <w:rPr>
+          <w:rFonts w:asciiTheme="minorBidi" w:hAnsiTheme="minorBidi" w:cstheme="minorBidi" w:hint="cs"/>
+          <w:rtl/>
+          <w:lang w:bidi="he-IL"/>
+        </w:rPr>
+        <w:t xml:space="preserve"> </w:t>
+      </w:r>
+      <w:proofErr w:type="spellStart"/>
+      <w:r>
+        <w:rPr>
+          <w:rFonts w:asciiTheme="minorBidi" w:hAnsiTheme="minorBidi" w:cstheme="minorBidi" w:hint="cs"/>
+          <w:rtl/>
+          <w:lang w:bidi="he-IL"/>
+        </w:rPr>
+        <w:t>הוירטואלי</w:t>
+      </w:r>
+      <w:proofErr w:type="spellEnd"/>
+      <w:r>
+        <w:rPr>
+          <w:rFonts w:asciiTheme="minorBidi" w:hAnsiTheme="minorBidi" w:cstheme="minorBidi" w:hint="cs"/>
+          <w:rtl/>
+          <w:lang w:bidi="he-IL"/>
+        </w:rPr>
+        <w:t xml:space="preserve"> על מנת שרכיב ה</w:t>
+      </w:r>
+      <w:r>
+        <w:rPr>
+          <w:rFonts w:asciiTheme="minorBidi" w:hAnsiTheme="minorBidi" w:cstheme="minorBidi"/>
+          <w:lang w:bidi="he-IL"/>
+        </w:rPr>
+        <w:t>esp8266</w:t>
+      </w:r>
+      <w:r>
+        <w:rPr>
+          <w:rFonts w:asciiTheme="minorBidi" w:hAnsiTheme="minorBidi" w:cstheme="minorBidi" w:hint="cs"/>
+          <w:rtl/>
+          <w:lang w:bidi="he-IL"/>
+        </w:rPr>
+        <w:t xml:space="preserve"> יוכל לקרוא ממנו. </w:t>
+      </w:r>
+    </w:p>
+    <w:p>
+      <w:pPr>
+        <w:pStyle w:val="Standard"/>
+        <w:bidi/>
+        <w:spacing w:line="360" w:lineRule="auto"/>
+        <w:rPr>
+          <w:rFonts w:asciiTheme="minorBidi" w:hAnsiTheme="minorBidi" w:cstheme="minorBidi"/>
+          <w:rtl/>
+          <w:lang w:bidi="he-IL"/>
+        </w:rPr>
+      </w:pPr>
+      <w:r>
+        <w:rPr>
+          <w:rFonts w:asciiTheme="minorBidi" w:hAnsiTheme="minorBidi" w:cstheme="minorBidi" w:hint="cs"/>
+          <w:rtl/>
+          <w:lang w:bidi="he-IL"/>
+        </w:rPr>
+        <w:t>בחלק השני, אנו מחברים את רכיב ה</w:t>
+      </w:r>
+      <w:r>
+        <w:rPr>
+          <w:rFonts w:asciiTheme="minorBidi" w:hAnsiTheme="minorBidi" w:cstheme="minorBidi"/>
+          <w:lang w:bidi="he-IL"/>
+        </w:rPr>
+        <w:t>esp8266</w:t>
+      </w:r>
+      <w:r>
+        <w:rPr>
+          <w:rFonts w:asciiTheme="minorBidi" w:hAnsiTheme="minorBidi" w:cstheme="minorBidi" w:hint="cs"/>
+          <w:rtl/>
+          <w:lang w:bidi="he-IL"/>
+        </w:rPr>
+        <w:t xml:space="preserve"> למכשיר הארדואינו על פי האיור הבא:</w:t>
+      </w:r>
+    </w:p>
+    <w:p>
+      <w:pPr>
+        <w:pStyle w:val="Standard"/>
+        <w:bidi/>
+        <w:spacing w:line="360" w:lineRule="auto"/>
+        <w:rPr>
+          <w:rFonts w:asciiTheme="minorBidi" w:hAnsiTheme="minorBidi" w:cstheme="minorBidi" w:hint="cs"/>
+          <w:b/>
+          <w:bCs/>
+          <w:szCs w:val="32"/>
+          <w:rtl/>
+          <w:lang w:bidi="he-IL"/>
+        </w:rPr>
+      </w:pPr>
+      <w:r>
+        <w:rPr>
+          <w:rFonts w:asciiTheme="minorBidi" w:hAnsiTheme="minorBidi" w:cstheme="minorBidi" w:hint="cs"/>
+          <w:b/>
+          <w:bCs/>
+          <w:noProof/>
+          <w:szCs w:val="32"/>
+          <w:lang w:eastAsia="en-US" w:bidi="he-IL"/>
+        </w:rPr>
+        <w:drawing>
+          <wp:inline distT="0" distB="0" distL="0" distR="0">
+            <wp:extent cx="5067300" cy="2327476"/>
+            <wp:effectExtent l="0" t="0" r="0" b="0"/>
+            <wp:docPr id="1" name="תמונה 1"/>
+            <wp:cNvGraphicFramePr>
+              <a:graphicFrameLocks xmlns:a="http://schemas.openxmlformats.org/drawingml/2006/main" noChangeAspect="1"/>
+            </wp:cNvGraphicFramePr>
+            <a:graphic xmlns:a="http://schemas.openxmlformats.org/drawingml/2006/main">
+              <a:graphicData uri="http://schemas.openxmlformats.org/drawingml/2006/picture">
+                <pic:pic xmlns:pic="http://schemas.openxmlformats.org/drawingml/2006/picture">
+                  <pic:nvPicPr>
+                    <pic:cNvPr id="0" name="Picture 1"/>
+                    <pic:cNvPicPr>
+                      <a:picLocks noChangeAspect="1" noChangeArrowheads="1"/>
+                    </pic:cNvPicPr>
+                  </pic:nvPicPr>
+                  <pic:blipFill>
+                    <a:blip r:embed="rId8">
+                      <a:extLst>
+                        <a:ext uri="{28A0092B-C50C-407E-A947-70E740481C1C}">
+                          <a14:useLocalDpi xmlns:a14="http://schemas.microsoft.com/office/drawing/2010/main" val="0"/>
+                        </a:ext>
+                      </a:extLst>
+                    </a:blip>
+                    <a:srcRect/>
+                    <a:stretch>
+                      <a:fillRect/>
+                    </a:stretch>
+                  </pic:blipFill>
+                  <pic:spPr bwMode="auto">
+                    <a:xfrm>
+                      <a:off x="0" y="0"/>
+                      <a:ext cx="5067884" cy="2327744"/>
+                    </a:xfrm>
+                    <a:prstGeom prst="rect">
+                      <a:avLst/>
+                    </a:prstGeom>
+                    <a:noFill/>
+                    <a:ln>
+                      <a:noFill/>
+                    </a:ln>
+                  </pic:spPr>
+                </pic:pic>
+              </a:graphicData>
+            </a:graphic>
+          </wp:inline>
+        </w:drawing>
+      </w:r>
+    </w:p>
+    <w:p>
+      <w:pPr>
+        <w:pStyle w:val="Standard"/>
+        <w:bidi/>
+        <w:spacing w:line="360" w:lineRule="auto"/>
+        <w:rPr>
+          <w:rFonts w:asciiTheme="minorBidi" w:hAnsiTheme="minorBidi" w:cstheme="minorBidi"/>
+          <w:rtl/>
+          <w:lang w:bidi="he-IL"/>
+        </w:rPr>
+      </w:pPr>
+      <w:r>
+        <w:rPr>
+          <w:rFonts w:asciiTheme="minorBidi" w:hAnsiTheme="minorBidi" w:cstheme="minorBidi" w:hint="cs"/>
+          <w:rtl/>
+          <w:lang w:bidi="he-IL"/>
+        </w:rPr>
+        <w:t xml:space="preserve">כאשר הכתיבה והקריאה </w:t>
+      </w:r>
+      <w:proofErr w:type="spellStart"/>
+      <w:r>
+        <w:rPr>
+          <w:rFonts w:asciiTheme="minorBidi" w:hAnsiTheme="minorBidi" w:cstheme="minorBidi" w:hint="cs"/>
+          <w:rtl/>
+          <w:lang w:bidi="he-IL"/>
+        </w:rPr>
+        <w:t>מהארדואינו</w:t>
+      </w:r>
+      <w:proofErr w:type="spellEnd"/>
+      <w:r>
+        <w:rPr>
+          <w:rFonts w:asciiTheme="minorBidi" w:hAnsiTheme="minorBidi" w:cstheme="minorBidi" w:hint="cs"/>
+          <w:rtl/>
+          <w:lang w:bidi="he-IL"/>
+        </w:rPr>
+        <w:t xml:space="preserve"> בעת טעינת הקוד לרכיב ה</w:t>
+      </w:r>
+      <w:r>
+        <w:rPr>
+          <w:rFonts w:asciiTheme="minorBidi" w:hAnsiTheme="minorBidi" w:cstheme="minorBidi"/>
+          <w:lang w:bidi="he-IL"/>
+        </w:rPr>
+        <w:t>esp8266</w:t>
+      </w:r>
+      <w:r>
+        <w:rPr>
+          <w:rFonts w:asciiTheme="minorBidi" w:hAnsiTheme="minorBidi" w:cstheme="minorBidi" w:hint="cs"/>
+          <w:rtl/>
+          <w:lang w:bidi="he-IL"/>
+        </w:rPr>
+        <w:t xml:space="preserve"> הוא דרך ה</w:t>
+      </w:r>
+      <w:r>
+        <w:rPr>
+          <w:rFonts w:asciiTheme="minorBidi" w:hAnsiTheme="minorBidi" w:cstheme="minorBidi"/>
+          <w:lang w:bidi="he-IL"/>
+        </w:rPr>
+        <w:t>Digital pins TX, RX</w:t>
+      </w:r>
+      <w:r>
+        <w:rPr>
+          <w:rFonts w:asciiTheme="minorBidi" w:hAnsiTheme="minorBidi" w:cstheme="minorBidi" w:hint="cs"/>
+          <w:rtl/>
+          <w:lang w:bidi="he-IL"/>
+        </w:rPr>
+        <w:t xml:space="preserve"> אך מיד לאחר מכן </w:t>
+      </w:r>
+      <w:r>
+        <w:rPr>
+          <w:rFonts w:asciiTheme="minorBidi" w:hAnsiTheme="minorBidi" w:cstheme="minorBidi" w:hint="cs"/>
+          <w:rtl/>
+          <w:lang w:bidi="he-IL"/>
+        </w:rPr>
+        <w:t xml:space="preserve">הקריאה והכתיבה </w:t>
+      </w:r>
+      <w:proofErr w:type="spellStart"/>
+      <w:r>
+        <w:rPr>
+          <w:rFonts w:asciiTheme="minorBidi" w:hAnsiTheme="minorBidi" w:cstheme="minorBidi" w:hint="cs"/>
+          <w:rtl/>
+          <w:lang w:bidi="he-IL"/>
+        </w:rPr>
+        <w:t>מהארדואינו</w:t>
+      </w:r>
+      <w:proofErr w:type="spellEnd"/>
+      <w:r>
+        <w:rPr>
+          <w:rFonts w:asciiTheme="minorBidi" w:hAnsiTheme="minorBidi" w:cstheme="minorBidi" w:hint="cs"/>
+          <w:rtl/>
+          <w:lang w:bidi="he-IL"/>
+        </w:rPr>
+        <w:t xml:space="preserve"> לרכיב הוא דרך </w:t>
+      </w:r>
+      <w:r>
+        <w:rPr>
+          <w:rFonts w:asciiTheme="minorBidi" w:hAnsiTheme="minorBidi" w:cstheme="minorBidi"/>
+          <w:lang w:bidi="he-IL"/>
+        </w:rPr>
+        <w:t>Digital pins 4, 5</w:t>
+      </w:r>
+      <w:r>
+        <w:rPr>
+          <w:rFonts w:asciiTheme="minorBidi" w:hAnsiTheme="minorBidi" w:cstheme="minorBidi" w:hint="cs"/>
+          <w:rtl/>
+          <w:lang w:bidi="he-IL"/>
+        </w:rPr>
+        <w:t xml:space="preserve"> מאחר ובהם יש את ה</w:t>
+      </w:r>
+      <w:r>
+        <w:rPr>
+          <w:rFonts w:asciiTheme="minorBidi" w:hAnsiTheme="minorBidi" w:cstheme="minorBidi"/>
+          <w:lang w:bidi="he-IL"/>
+        </w:rPr>
+        <w:t>serial</w:t>
+      </w:r>
+      <w:r>
+        <w:rPr>
+          <w:rFonts w:asciiTheme="minorBidi" w:hAnsiTheme="minorBidi" w:cstheme="minorBidi" w:hint="cs"/>
+          <w:rtl/>
+          <w:lang w:bidi="he-IL"/>
+        </w:rPr>
+        <w:t xml:space="preserve"> </w:t>
+      </w:r>
+      <w:proofErr w:type="spellStart"/>
+      <w:r>
+        <w:rPr>
+          <w:rFonts w:asciiTheme="minorBidi" w:hAnsiTheme="minorBidi" w:cstheme="minorBidi" w:hint="cs"/>
+          <w:rtl/>
+          <w:lang w:bidi="he-IL"/>
+        </w:rPr>
+        <w:t>שהארדואינו</w:t>
+      </w:r>
+      <w:proofErr w:type="spellEnd"/>
+      <w:r>
+        <w:rPr>
+          <w:rFonts w:asciiTheme="minorBidi" w:hAnsiTheme="minorBidi" w:cstheme="minorBidi" w:hint="cs"/>
+          <w:rtl/>
+          <w:lang w:bidi="he-IL"/>
+        </w:rPr>
+        <w:t xml:space="preserve"> כותב אליו ולכן מבחינתו זהו ה</w:t>
+      </w:r>
+      <w:r>
+        <w:rPr>
+          <w:rFonts w:asciiTheme="minorBidi" w:hAnsiTheme="minorBidi" w:cstheme="minorBidi"/>
+          <w:lang w:bidi="he-IL"/>
+        </w:rPr>
+        <w:t>serial</w:t>
+      </w:r>
+      <w:r>
+        <w:rPr>
+          <w:rFonts w:asciiTheme="minorBidi" w:hAnsiTheme="minorBidi" w:cstheme="minorBidi" w:hint="cs"/>
+          <w:rtl/>
+          <w:lang w:bidi="he-IL"/>
+        </w:rPr>
+        <w:t>.</w:t>
+      </w:r>
+    </w:p>
+    <w:p>
+      <w:pPr>
+        <w:pStyle w:val="Standard"/>
+        <w:bidi/>
+        <w:spacing w:line="360" w:lineRule="auto"/>
+        <w:rPr>
+          <w:rFonts w:asciiTheme="minorBidi" w:hAnsiTheme="minorBidi" w:cstheme="minorBidi"/>
+          <w:rtl/>
+          <w:lang w:bidi="he-IL"/>
+        </w:rPr>
+      </w:pPr>
+      <w:r>
+        <w:rPr>
+          <w:rFonts w:asciiTheme="minorBidi" w:hAnsiTheme="minorBidi" w:cstheme="minorBidi" w:hint="cs"/>
+          <w:rtl/>
+          <w:lang w:bidi="he-IL"/>
+        </w:rPr>
+        <w:t>רכיב ה</w:t>
+      </w:r>
+      <w:r>
+        <w:rPr>
+          <w:rFonts w:asciiTheme="minorBidi" w:hAnsiTheme="minorBidi" w:cstheme="minorBidi"/>
+          <w:lang w:bidi="he-IL"/>
+        </w:rPr>
+        <w:t>esp8266</w:t>
+      </w:r>
+      <w:r>
+        <w:rPr>
+          <w:rFonts w:asciiTheme="minorBidi" w:hAnsiTheme="minorBidi" w:cstheme="minorBidi" w:hint="cs"/>
+          <w:rtl/>
+          <w:lang w:bidi="he-IL"/>
+        </w:rPr>
+        <w:t xml:space="preserve"> קורא את המחרוזת שהגיע </w:t>
+      </w:r>
+      <w:proofErr w:type="spellStart"/>
+      <w:r>
+        <w:rPr>
+          <w:rFonts w:asciiTheme="minorBidi" w:hAnsiTheme="minorBidi" w:cstheme="minorBidi" w:hint="cs"/>
+          <w:rtl/>
+          <w:lang w:bidi="he-IL"/>
+        </w:rPr>
+        <w:t>מהארדואינו</w:t>
+      </w:r>
+      <w:proofErr w:type="spellEnd"/>
+      <w:r>
+        <w:rPr>
+          <w:rFonts w:asciiTheme="minorBidi" w:hAnsiTheme="minorBidi" w:cstheme="minorBidi" w:hint="cs"/>
+          <w:rtl/>
+          <w:lang w:bidi="he-IL"/>
+        </w:rPr>
+        <w:t xml:space="preserve"> (דרך ה</w:t>
+      </w:r>
+      <w:r>
+        <w:rPr>
+          <w:rFonts w:asciiTheme="minorBidi" w:hAnsiTheme="minorBidi" w:cstheme="minorBidi"/>
+          <w:lang w:bidi="he-IL"/>
+        </w:rPr>
+        <w:t>serial</w:t>
+      </w:r>
+      <w:r>
+        <w:rPr>
+          <w:rFonts w:asciiTheme="minorBidi" w:hAnsiTheme="minorBidi" w:cstheme="minorBidi" w:hint="cs"/>
+          <w:rtl/>
+          <w:lang w:bidi="he-IL"/>
+        </w:rPr>
+        <w:t xml:space="preserve"> </w:t>
+      </w:r>
+      <w:proofErr w:type="spellStart"/>
+      <w:r>
+        <w:rPr>
+          <w:rFonts w:asciiTheme="minorBidi" w:hAnsiTheme="minorBidi" w:cstheme="minorBidi" w:hint="cs"/>
+          <w:rtl/>
+          <w:lang w:bidi="he-IL"/>
+        </w:rPr>
+        <w:t>הוירטואלי</w:t>
+      </w:r>
+      <w:proofErr w:type="spellEnd"/>
+      <w:r>
+        <w:rPr>
+          <w:rFonts w:asciiTheme="minorBidi" w:hAnsiTheme="minorBidi" w:cstheme="minorBidi" w:hint="cs"/>
+          <w:rtl/>
+          <w:lang w:bidi="he-IL"/>
+        </w:rPr>
+        <w:t>) ומפצל את המחרוזת לפי התו ',' (פסיק). לאחר מכן, לפי הסדר של הערכים, מתבצעת בנייה של ה</w:t>
+      </w:r>
+      <w:r>
+        <w:rPr>
+          <w:rFonts w:asciiTheme="minorBidi" w:hAnsiTheme="minorBidi" w:cstheme="minorBidi"/>
+          <w:lang w:bidi="he-IL"/>
+        </w:rPr>
+        <w:t>client</w:t>
+      </w:r>
+      <w:r>
+        <w:rPr>
+          <w:rFonts w:asciiTheme="minorBidi" w:hAnsiTheme="minorBidi" w:cstheme="minorBidi" w:hint="cs"/>
+          <w:rtl/>
+          <w:lang w:bidi="he-IL"/>
+        </w:rPr>
+        <w:t xml:space="preserve"> של </w:t>
+      </w:r>
+      <w:proofErr w:type="spellStart"/>
+      <w:r>
+        <w:rPr>
+          <w:rFonts w:asciiTheme="minorBidi" w:hAnsiTheme="minorBidi" w:cstheme="minorBidi"/>
+          <w:lang w:bidi="he-IL"/>
+        </w:rPr>
+        <w:t>Ubidots</w:t>
+      </w:r>
+      <w:proofErr w:type="spellEnd"/>
+      <w:r>
+        <w:rPr>
+          <w:rFonts w:asciiTheme="minorBidi" w:hAnsiTheme="minorBidi" w:cstheme="minorBidi" w:hint="cs"/>
+          <w:rtl/>
+          <w:lang w:bidi="he-IL"/>
+        </w:rPr>
+        <w:t xml:space="preserve"> כאשר כל אחד מהערכים מצורף ל</w:t>
+      </w:r>
+      <w:r>
+        <w:rPr>
+          <w:rFonts w:asciiTheme="minorBidi" w:hAnsiTheme="minorBidi" w:cstheme="minorBidi"/>
+          <w:lang w:bidi="he-IL"/>
+        </w:rPr>
+        <w:t>Title</w:t>
+      </w:r>
+      <w:r>
+        <w:rPr>
+          <w:rFonts w:asciiTheme="minorBidi" w:hAnsiTheme="minorBidi" w:cstheme="minorBidi" w:hint="cs"/>
+          <w:rtl/>
+          <w:lang w:bidi="he-IL"/>
+        </w:rPr>
+        <w:t xml:space="preserve"> שתואם את תפקידו (מדד אור </w:t>
+      </w:r>
+      <w:r>
+        <w:rPr>
+          <w:rFonts w:asciiTheme="minorBidi" w:hAnsiTheme="minorBidi" w:cstheme="minorBidi" w:hint="cs"/>
+          <w:rtl/>
+          <w:lang w:bidi="he-IL"/>
+        </w:rPr>
+        <w:lastRenderedPageBreak/>
+        <w:t>/ מדד דופק / מדד טמפרטורה / מדד לחות / מדד כושר משוקלל) ובעצם נבנים הפרמטרים שיישלחו בבקשת ה</w:t>
+      </w:r>
+      <w:r>
+        <w:rPr>
+          <w:rFonts w:asciiTheme="minorBidi" w:hAnsiTheme="minorBidi" w:cstheme="minorBidi"/>
+          <w:lang w:bidi="he-IL"/>
+        </w:rPr>
+        <w:t>http</w:t>
+      </w:r>
+      <w:r>
+        <w:rPr>
+          <w:rFonts w:asciiTheme="minorBidi" w:hAnsiTheme="minorBidi" w:cstheme="minorBidi" w:hint="cs"/>
+          <w:rtl/>
+          <w:lang w:bidi="he-IL"/>
+        </w:rPr>
+        <w:t xml:space="preserve"> לשירות הענן של </w:t>
+      </w:r>
+      <w:proofErr w:type="spellStart"/>
+      <w:r>
+        <w:rPr>
+          <w:rFonts w:asciiTheme="minorBidi" w:hAnsiTheme="minorBidi" w:cstheme="minorBidi"/>
+          <w:lang w:bidi="he-IL"/>
+        </w:rPr>
+        <w:t>Ubidots</w:t>
+      </w:r>
+      <w:proofErr w:type="spellEnd"/>
+      <w:r>
+        <w:rPr>
+          <w:rFonts w:asciiTheme="minorBidi" w:hAnsiTheme="minorBidi" w:cstheme="minorBidi" w:hint="cs"/>
+          <w:rtl/>
+          <w:lang w:bidi="he-IL"/>
+        </w:rPr>
+        <w:t>. לבסוף, לאחר שכל המחרוזת עובדה ונבנתה בקשת ה</w:t>
+      </w:r>
+      <w:r>
+        <w:rPr>
+          <w:rFonts w:asciiTheme="minorBidi" w:hAnsiTheme="minorBidi" w:cstheme="minorBidi"/>
+          <w:lang w:bidi="he-IL"/>
+        </w:rPr>
+        <w:t>http</w:t>
+      </w:r>
+      <w:r>
+        <w:rPr>
+          <w:rFonts w:asciiTheme="minorBidi" w:hAnsiTheme="minorBidi" w:cstheme="minorBidi" w:hint="cs"/>
+          <w:rtl/>
+          <w:lang w:bidi="he-IL"/>
+        </w:rPr>
+        <w:t>,</w:t>
+      </w:r>
+      <w:r>
+        <w:rPr>
+          <w:rFonts w:asciiTheme="minorBidi" w:hAnsiTheme="minorBidi" w:cstheme="minorBidi" w:hint="cs"/>
+          <w:lang w:bidi="he-IL"/>
+        </w:rPr>
+        <w:t xml:space="preserve"> </w:t>
+      </w:r>
+      <w:r>
+        <w:rPr>
+          <w:rFonts w:asciiTheme="minorBidi" w:hAnsiTheme="minorBidi" w:cstheme="minorBidi"/>
+          <w:lang w:bidi="he-IL"/>
+        </w:rPr>
+        <w:t xml:space="preserve"> </w:t>
+      </w:r>
+      <w:r>
+        <w:rPr>
+          <w:rFonts w:asciiTheme="minorBidi" w:hAnsiTheme="minorBidi" w:cstheme="minorBidi" w:hint="cs"/>
+          <w:rtl/>
+          <w:lang w:bidi="he-IL"/>
+        </w:rPr>
+        <w:t xml:space="preserve"> הבקשה נשלחת בסוף </w:t>
+      </w:r>
+      <w:proofErr w:type="spellStart"/>
+      <w:r>
+        <w:rPr>
+          <w:rFonts w:asciiTheme="minorBidi" w:hAnsiTheme="minorBidi" w:cstheme="minorBidi" w:hint="cs"/>
+          <w:rtl/>
+          <w:lang w:bidi="he-IL"/>
+        </w:rPr>
+        <w:t>האיטרציה</w:t>
+      </w:r>
+      <w:proofErr w:type="spellEnd"/>
+      <w:r>
+        <w:rPr>
+          <w:rFonts w:asciiTheme="minorBidi" w:hAnsiTheme="minorBidi" w:cstheme="minorBidi" w:hint="cs"/>
+          <w:rtl/>
+          <w:lang w:bidi="he-IL"/>
+        </w:rPr>
+        <w:t xml:space="preserve"> והנתונים נרשמים באתר ה</w:t>
+      </w:r>
+      <w:proofErr w:type="spellStart"/>
+      <w:r>
+        <w:rPr>
+          <w:rFonts w:asciiTheme="minorBidi" w:hAnsiTheme="minorBidi" w:cstheme="minorBidi"/>
+          <w:lang w:bidi="he-IL"/>
+        </w:rPr>
+        <w:t>Ubidots</w:t>
+      </w:r>
+      <w:proofErr w:type="spellEnd"/>
+      <w:r>
+        <w:rPr>
+          <w:rFonts w:asciiTheme="minorBidi" w:hAnsiTheme="minorBidi" w:cstheme="minorBidi" w:hint="cs"/>
+          <w:rtl/>
+          <w:lang w:bidi="he-IL"/>
+        </w:rPr>
+        <w:t xml:space="preserve">. </w:t>
+      </w:r>
+    </w:p>
+    <w:p>
+      <w:pPr>
+        <w:pStyle w:val="Standard"/>
+        <w:bidi/>
+        <w:spacing w:line="360" w:lineRule="auto"/>
+        <w:rPr>
+          <w:rFonts w:asciiTheme="minorBidi" w:hAnsiTheme="minorBidi" w:cstheme="minorBidi"/>
+          <w:rtl/>
+          <w:lang w:bidi="he-IL"/>
+        </w:rPr>
+      </w:pPr>
+      <w:r>
+        <w:rPr>
+          <w:rFonts w:asciiTheme="minorBidi" w:hAnsiTheme="minorBidi" w:cstheme="minorBidi" w:hint="cs"/>
+          <w:rtl/>
+          <w:lang w:bidi="he-IL"/>
+        </w:rPr>
+        <w:t xml:space="preserve">(הספרייה </w:t>
+      </w:r>
+      <w:r>
+        <w:rPr>
+          <w:rFonts w:asciiTheme="minorBidi" w:hAnsiTheme="minorBidi" w:cstheme="minorBidi"/>
+          <w:lang w:bidi="he-IL"/>
+        </w:rPr>
+        <w:t>UbidotsMicroESP8266</w:t>
+      </w:r>
+      <w:r>
+        <w:rPr>
+          <w:rFonts w:asciiTheme="minorBidi" w:hAnsiTheme="minorBidi" w:cstheme="minorBidi"/>
+          <w:lang w:bidi="he-IL"/>
+        </w:rPr>
+        <w:t>.h</w:t>
+      </w:r>
+      <w:r>
+        <w:rPr>
+          <w:rFonts w:asciiTheme="minorBidi" w:hAnsiTheme="minorBidi" w:cstheme="minorBidi" w:hint="cs"/>
+          <w:rtl/>
+          <w:lang w:bidi="he-IL"/>
+        </w:rPr>
+        <w:t xml:space="preserve">) בה אנו משתמשים ממסכת את הבקשה עצמה עם פונקציות פשוטות, וכן </w:t>
+      </w:r>
+      <w:r>
+        <w:rPr>
+          <w:rFonts w:asciiTheme="minorBidi" w:hAnsiTheme="minorBidi" w:cstheme="minorBidi" w:hint="cs"/>
+          <w:rtl/>
+          <w:lang w:bidi="he-IL"/>
+        </w:rPr>
+        <w:t>אנו משתמשים בתחילת ההרצה (בשלב ה</w:t>
+      </w:r>
+      <w:r>
+        <w:rPr>
+          <w:rFonts w:asciiTheme="minorBidi" w:hAnsiTheme="minorBidi" w:cstheme="minorBidi"/>
+          <w:lang w:bidi="he-IL"/>
+        </w:rPr>
+        <w:t>Setup</w:t>
+      </w:r>
+      <w:r>
+        <w:rPr>
+          <w:rFonts w:asciiTheme="minorBidi" w:hAnsiTheme="minorBidi" w:cstheme="minorBidi" w:hint="cs"/>
+          <w:rtl/>
+          <w:lang w:bidi="he-IL"/>
+        </w:rPr>
+        <w:t xml:space="preserve">) בפונקציה שמחברת את הרכיב לרשת האינטרנט דרך רשת </w:t>
+      </w:r>
+      <w:proofErr w:type="spellStart"/>
+      <w:r>
+        <w:rPr>
+          <w:rFonts w:asciiTheme="minorBidi" w:hAnsiTheme="minorBidi" w:cstheme="minorBidi"/>
+          <w:lang w:bidi="he-IL"/>
+        </w:rPr>
+        <w:t>wifi</w:t>
+      </w:r>
+      <w:proofErr w:type="spellEnd"/>
+      <w:r>
+        <w:rPr>
+          <w:rFonts w:asciiTheme="minorBidi" w:hAnsiTheme="minorBidi" w:cstheme="minorBidi" w:hint="cs"/>
+          <w:rtl/>
+          <w:lang w:bidi="he-IL"/>
+        </w:rPr>
+        <w:t xml:space="preserve"> עם שם משתמש וסיסמת התחברות ל</w:t>
+      </w:r>
+      <w:proofErr w:type="spellStart"/>
+      <w:r>
+        <w:rPr>
+          <w:rFonts w:asciiTheme="minorBidi" w:hAnsiTheme="minorBidi" w:cstheme="minorBidi"/>
+          <w:lang w:bidi="he-IL"/>
+        </w:rPr>
+        <w:t>Wifi</w:t>
+      </w:r>
+      <w:proofErr w:type="spellEnd"/>
+      <w:r>
+        <w:rPr>
+          <w:rFonts w:asciiTheme="minorBidi" w:hAnsiTheme="minorBidi" w:cstheme="minorBidi" w:hint="cs"/>
+          <w:rtl/>
+          <w:lang w:bidi="he-IL"/>
+        </w:rPr>
+        <w:t xml:space="preserve">. אנו מחברים את הרכיב לרשת </w:t>
+      </w:r>
+      <w:proofErr w:type="spellStart"/>
+      <w:r>
+        <w:rPr>
+          <w:rFonts w:asciiTheme="minorBidi" w:hAnsiTheme="minorBidi" w:cstheme="minorBidi"/>
+          <w:lang w:bidi="he-IL"/>
+        </w:rPr>
+        <w:t>Wifi</w:t>
+      </w:r>
+      <w:proofErr w:type="spellEnd"/>
+      <w:r>
+        <w:rPr>
+          <w:rFonts w:asciiTheme="minorBidi" w:hAnsiTheme="minorBidi" w:cstheme="minorBidi" w:hint="cs"/>
+          <w:rtl/>
+          <w:lang w:bidi="he-IL"/>
+        </w:rPr>
+        <w:t xml:space="preserve"> שהנתב שלה הוא נתב אלחוטי שנמצא על טלפון נייד של אחד מחברי הצוות / נתב של רשת </w:t>
+      </w:r>
+      <w:proofErr w:type="spellStart"/>
+      <w:r>
+        <w:rPr>
+          <w:rFonts w:asciiTheme="minorBidi" w:hAnsiTheme="minorBidi" w:cstheme="minorBidi"/>
+          <w:lang w:bidi="he-IL"/>
+        </w:rPr>
+        <w:t>wifi</w:t>
+      </w:r>
+      <w:proofErr w:type="spellEnd"/>
+      <w:r>
+        <w:rPr>
+          <w:rFonts w:asciiTheme="minorBidi" w:hAnsiTheme="minorBidi" w:cstheme="minorBidi" w:hint="cs"/>
+          <w:rtl/>
+          <w:lang w:bidi="he-IL"/>
+        </w:rPr>
+        <w:t xml:space="preserve"> ביתית.</w:t>
+      </w:r>
+    </w:p>
+    <w:p>
+      <w:pPr>
+        <w:pStyle w:val="Standard"/>
+        <w:bidi/>
+        <w:spacing w:line="360" w:lineRule="auto"/>
+        <w:rPr>
+          <w:rFonts w:asciiTheme="minorBidi" w:hAnsiTheme="minorBidi" w:cstheme="minorBidi"/>
+          <w:rtl/>
+          <w:lang w:bidi="he-IL"/>
+        </w:rPr>
+      </w:pPr>
+      <w:r>
+        <w:rPr>
+          <w:rFonts w:asciiTheme="minorBidi" w:hAnsiTheme="minorBidi" w:cstheme="minorBidi" w:hint="cs"/>
+          <w:rtl/>
+          <w:lang w:bidi="he-IL"/>
+        </w:rPr>
+        <w:t>בנוסף, אנו מאתחלים את ספריית ה</w:t>
+      </w:r>
+      <w:proofErr w:type="spellStart"/>
+      <w:r>
+        <w:rPr>
+          <w:rFonts w:asciiTheme="minorBidi" w:hAnsiTheme="minorBidi" w:cstheme="minorBidi"/>
+          <w:lang w:bidi="he-IL"/>
+        </w:rPr>
+        <w:t>Ubidots</w:t>
+      </w:r>
+      <w:proofErr w:type="spellEnd"/>
+      <w:r>
+        <w:rPr>
+          <w:rFonts w:asciiTheme="minorBidi" w:hAnsiTheme="minorBidi" w:cstheme="minorBidi" w:hint="cs"/>
+          <w:rtl/>
+          <w:lang w:bidi="he-IL"/>
+        </w:rPr>
+        <w:t xml:space="preserve"> ב</w:t>
+      </w:r>
+      <w:r>
+        <w:rPr>
+          <w:rFonts w:asciiTheme="minorBidi" w:hAnsiTheme="minorBidi" w:cstheme="minorBidi"/>
+          <w:lang w:bidi="he-IL"/>
+        </w:rPr>
+        <w:t>Token</w:t>
+      </w:r>
+      <w:r>
+        <w:rPr>
+          <w:rFonts w:asciiTheme="minorBidi" w:hAnsiTheme="minorBidi" w:cstheme="minorBidi" w:hint="cs"/>
+          <w:rtl/>
+          <w:lang w:bidi="he-IL"/>
+        </w:rPr>
+        <w:t xml:space="preserve"> שבאמצעותו אנו מזדהים מול שירות הענן של </w:t>
+      </w:r>
+      <w:proofErr w:type="spellStart"/>
+      <w:r>
+        <w:rPr>
+          <w:rFonts w:asciiTheme="minorBidi" w:hAnsiTheme="minorBidi" w:cstheme="minorBidi" w:hint="cs"/>
+          <w:lang w:bidi="he-IL"/>
+        </w:rPr>
+        <w:t>U</w:t>
+      </w:r>
+      <w:r>
+        <w:rPr>
+          <w:rFonts w:asciiTheme="minorBidi" w:hAnsiTheme="minorBidi" w:cstheme="minorBidi"/>
+          <w:lang w:bidi="he-IL"/>
+        </w:rPr>
+        <w:t>bidots</w:t>
+      </w:r>
+      <w:proofErr w:type="spellEnd"/>
+      <w:r>
+        <w:rPr>
+          <w:rFonts w:asciiTheme="minorBidi" w:hAnsiTheme="minorBidi" w:cstheme="minorBidi" w:hint="cs"/>
+          <w:rtl/>
+          <w:lang w:bidi="he-IL"/>
+        </w:rPr>
+        <w:t>. מאחורי הקלעים, ה</w:t>
+      </w:r>
+      <w:r>
+        <w:rPr>
+          <w:rFonts w:asciiTheme="minorBidi" w:hAnsiTheme="minorBidi" w:cstheme="minorBidi"/>
+          <w:lang w:bidi="he-IL"/>
+        </w:rPr>
+        <w:t>Token</w:t>
+      </w:r>
+      <w:r>
+        <w:rPr>
+          <w:rFonts w:asciiTheme="minorBidi" w:hAnsiTheme="minorBidi" w:cstheme="minorBidi" w:hint="cs"/>
+          <w:rtl/>
+          <w:lang w:bidi="he-IL"/>
+        </w:rPr>
+        <w:t xml:space="preserve"> נכנס ל</w:t>
+      </w:r>
+      <w:r>
+        <w:rPr>
+          <w:rFonts w:asciiTheme="minorBidi" w:hAnsiTheme="minorBidi" w:cstheme="minorBidi"/>
+          <w:lang w:bidi="he-IL"/>
+        </w:rPr>
+        <w:t>Authorization Header</w:t>
+      </w:r>
+      <w:r>
+        <w:rPr>
+          <w:rFonts w:asciiTheme="minorBidi" w:hAnsiTheme="minorBidi" w:cstheme="minorBidi" w:hint="cs"/>
+          <w:rtl/>
+          <w:lang w:bidi="he-IL"/>
+        </w:rPr>
+        <w:t xml:space="preserve"> בבקשת ה</w:t>
+      </w:r>
+      <w:r>
+        <w:rPr>
+          <w:rFonts w:asciiTheme="minorBidi" w:hAnsiTheme="minorBidi" w:cstheme="minorBidi"/>
+          <w:lang w:bidi="he-IL"/>
+        </w:rPr>
+        <w:t>http</w:t>
+      </w:r>
+      <w:r>
+        <w:rPr>
+          <w:rFonts w:asciiTheme="minorBidi" w:hAnsiTheme="minorBidi" w:cstheme="minorBidi" w:hint="cs"/>
+          <w:rtl/>
+          <w:lang w:bidi="he-IL"/>
+        </w:rPr>
+        <w:t xml:space="preserve"> לשירות הענן, וכך אנו רואים את הנתונים באתר של </w:t>
+      </w:r>
+      <w:proofErr w:type="spellStart"/>
+      <w:r>
+        <w:rPr>
+          <w:rFonts w:asciiTheme="minorBidi" w:hAnsiTheme="minorBidi" w:cstheme="minorBidi"/>
+          <w:lang w:bidi="he-IL"/>
+        </w:rPr>
+        <w:t>Ubidots</w:t>
+      </w:r>
+      <w:proofErr w:type="spellEnd"/>
+      <w:r>
+        <w:rPr>
+          <w:rFonts w:asciiTheme="minorBidi" w:hAnsiTheme="minorBidi" w:cstheme="minorBidi" w:hint="cs"/>
+          <w:rtl/>
+          <w:lang w:bidi="he-IL"/>
+        </w:rPr>
+        <w:t xml:space="preserve"> כאשר אנו נכנסים עם חשבון המשתמש אליו שייך ה</w:t>
+      </w:r>
+      <w:r>
+        <w:rPr>
+          <w:rFonts w:asciiTheme="minorBidi" w:hAnsiTheme="minorBidi" w:cstheme="minorBidi"/>
+          <w:lang w:bidi="he-IL"/>
+        </w:rPr>
+        <w:t>Token</w:t>
+      </w:r>
+      <w:r>
+        <w:rPr>
+          <w:rFonts w:asciiTheme="minorBidi" w:hAnsiTheme="minorBidi" w:cstheme="minorBidi" w:hint="cs"/>
+          <w:rtl/>
+          <w:lang w:bidi="he-IL"/>
+        </w:rPr>
+        <w:t>.</w:t>
+      </w:r>
+    </w:p>
+    <w:p>
+      <w:pPr>
+        <w:pStyle w:val="Standard"/>
+        <w:bidi/>
+        <w:spacing w:line="360" w:lineRule="auto"/>
+        <w:rPr>
+          <w:rFonts w:asciiTheme="minorBidi" w:hAnsiTheme="minorBidi" w:cstheme="minorBidi"/>
+          <w:b/>
+          <w:bCs/>
+          <w:szCs w:val="32"/>
+          <w:rtl/>
+          <w:lang w:bidi="he-IL"/>
+        </w:rPr>
+      </w:pPr>
+      <w:r>
+        <w:rPr>
+          <w:rFonts w:asciiTheme="minorBidi" w:hAnsiTheme="minorBidi" w:cstheme="minorBidi" w:hint="cs"/>
+          <w:b/>
+          <w:bCs/>
+          <w:szCs w:val="32"/>
+          <w:rtl/>
+          <w:lang w:bidi="he-IL"/>
+        </w:rPr>
+        <w:t>תוצאה סופית</w:t>
+      </w:r>
+    </w:p>
+    <w:p>
+      <w:pPr>
+        <w:pStyle w:val="Standard"/>
+        <w:bidi/>
+        <w:spacing w:line="360" w:lineRule="auto"/>
+        <w:rPr>
+          <w:rFonts w:asciiTheme="minorBidi" w:hAnsiTheme="minorBidi" w:cstheme="minorBidi" w:hint="cs"/>
+          <w:rtl/>
+          <w:lang w:bidi="he-IL"/>
+        </w:rPr>
+      </w:pPr>
+      <w:r>
+        <w:rPr>
+          <w:rFonts w:asciiTheme="minorBidi" w:hAnsiTheme="minorBidi" w:cstheme="minorBidi" w:hint="cs"/>
+          <w:rtl/>
+          <w:lang w:bidi="he-IL"/>
+        </w:rPr>
+        <w:t>בתוצאה הסופית, המשתמש נכנס לשירות ה</w:t>
+      </w:r>
+      <w:proofErr w:type="spellStart"/>
+      <w:r>
+        <w:rPr>
+          <w:rFonts w:asciiTheme="minorBidi" w:hAnsiTheme="minorBidi" w:cstheme="minorBidi"/>
+          <w:lang w:bidi="he-IL"/>
+        </w:rPr>
+        <w:t>Ubidots</w:t>
+      </w:r>
+      <w:proofErr w:type="spellEnd"/>
+      <w:r>
+        <w:rPr>
+          <w:rFonts w:asciiTheme="minorBidi" w:hAnsiTheme="minorBidi" w:cstheme="minorBidi" w:hint="cs"/>
+          <w:rtl/>
+          <w:lang w:bidi="he-IL"/>
+        </w:rPr>
+        <w:t xml:space="preserve"> מכל מקום בעולם, ויכול לראות גרפים של כלל הערכים שנמדדו ועובדו ברכיב הארדואינו כפונקציה של זמן (מאחר ויש </w:t>
+      </w:r>
+      <w:r>
+        <w:rPr>
+          <w:rFonts w:asciiTheme="minorBidi" w:hAnsiTheme="minorBidi" w:cstheme="minorBidi"/>
+          <w:lang w:bidi="he-IL"/>
+        </w:rPr>
+        <w:t>delay</w:t>
+      </w:r>
+      <w:r>
+        <w:rPr>
+          <w:rFonts w:asciiTheme="minorBidi" w:hAnsiTheme="minorBidi" w:cstheme="minorBidi" w:hint="cs"/>
+          <w:rtl/>
+          <w:lang w:bidi="he-IL"/>
+        </w:rPr>
+        <w:t xml:space="preserve"> של שניה אחת בחישוב בין </w:t>
+      </w:r>
+      <w:proofErr w:type="spellStart"/>
+      <w:r>
+        <w:rPr>
+          <w:rFonts w:asciiTheme="minorBidi" w:hAnsiTheme="minorBidi" w:cstheme="minorBidi" w:hint="cs"/>
+          <w:rtl/>
+          <w:lang w:bidi="he-IL"/>
+        </w:rPr>
+        <w:t>איטרציה</w:t>
+      </w:r>
+      <w:proofErr w:type="spellEnd"/>
+      <w:r>
+        <w:rPr>
+          <w:rFonts w:asciiTheme="minorBidi" w:hAnsiTheme="minorBidi" w:cstheme="minorBidi" w:hint="cs"/>
+          <w:rtl/>
+          <w:lang w:bidi="he-IL"/>
+        </w:rPr>
+        <w:t xml:space="preserve"> </w:t>
+      </w:r>
+      <w:proofErr w:type="spellStart"/>
+      <w:r>
+        <w:rPr>
+          <w:rFonts w:asciiTheme="minorBidi" w:hAnsiTheme="minorBidi" w:cstheme="minorBidi" w:hint="cs"/>
+          <w:rtl/>
+          <w:lang w:bidi="he-IL"/>
+        </w:rPr>
+        <w:t>לאיטרציה</w:t>
+      </w:r>
+      <w:proofErr w:type="spellEnd"/>
+      <w:r>
+        <w:rPr>
+          <w:rFonts w:asciiTheme="minorBidi" w:hAnsiTheme="minorBidi" w:cstheme="minorBidi" w:hint="cs"/>
+          <w:rtl/>
+          <w:lang w:bidi="he-IL"/>
+        </w:rPr>
+        <w:t>, גם בגרף הנתונים יתעדכנו כל שניה).</w:t>
+      </w:r>
+    </w:p>
+    <w:p>
+      <w:pPr>
+        <w:pStyle w:val="Standard"/>
+        <w:bidi/>
+        <w:spacing w:line="360" w:lineRule="auto"/>
+        <w:rPr>
+          <w:rFonts w:asciiTheme="minorBidi" w:hAnsiTheme="minorBidi" w:cstheme="minorBidi" w:hint="cs"/>
+          <w:rtl/>
+          <w:lang w:bidi="he-IL"/>
+        </w:rPr>
+      </w:pPr>
+      <w:r>
+        <w:rPr>
+          <w:rFonts w:asciiTheme="minorBidi" w:hAnsiTheme="minorBidi" w:cstheme="minorBidi" w:hint="cs"/>
+          <w:rtl/>
+          <w:lang w:bidi="he-IL"/>
+        </w:rPr>
+        <w:t>כך יוכל לראות המשתמש את רמת הכושר שלו לאורך זמן האימון.</w:t>
+      </w:r>
+    </w:p>
+    <w:p>
+      <w:pPr>
+        <w:pStyle w:val="Standard"/>
+        <w:bidi/>
+        <w:spacing w:line="360" w:lineRule="auto"/>
+        <w:rPr>
+          <w:rFonts w:asciiTheme="minorBidi" w:hAnsiTheme="minorBidi" w:cstheme="minorBidi"/>
+          <w:rtl/>
+          <w:lang w:bidi="he-IL"/>
+        </w:rPr>
+      </w:pPr>
+    </w:p>
+    <w:p>
+      <w:pPr>
+        <w:pStyle w:val="Standard"/>
+        <w:bidi/>
+        <w:spacing w:line="360" w:lineRule="auto"/>
+        <w:rPr>
+          <w:rFonts w:asciiTheme="minorBidi" w:hAnsiTheme="minorBidi" w:cstheme="minorBidi" w:hint="cs"/>
+          <w:rtl/>
+          <w:lang w:bidi="he-IL"/>
+        </w:rPr>
+      </w:pPr>
+      <w:r>
+        <w:rPr>
+          <w:rFonts w:asciiTheme="minorBidi" w:hAnsiTheme="minorBidi" w:cstheme="minorBidi" w:hint="cs"/>
+          <w:rtl/>
+          <w:lang w:bidi="he-IL"/>
+        </w:rPr>
+        <w:t xml:space="preserve"> </w:t>
+      </w:r>
+      <w:r>
+        <w:rPr>
+          <w:rFonts w:asciiTheme="minorBidi" w:hAnsiTheme="minorBidi" w:cstheme="minorBidi" w:hint="cs"/>
+          <w:rtl/>
+          <w:lang w:bidi="he-IL"/>
+        </w:rPr>
+        <w:t xml:space="preserve"> </w:t>
+      </w:r>
     </w:p>
     <w:sectPr>
-      <w:footerReference w:type="default" r:id="rId8"/>
+      <w:footerReference w:type="default" r:id="rId9"/>
       <w:pgSz w:w="11906" w:h="16838"/>
       <w:pgMar w:top="1440" w:right="1800" w:bottom="1440" w:left="1800" w:header="720" w:footer="720" w:gutter="0"/>
       <w:cols w:space="720"/>
@@ -1850,7 +3820,7 @@
 </file>
 
 <file path=word/endnotes.xml><?xml version="1.0" encoding="utf-8"?>
-<w:endnotes xmlns:wpc="http://schemas.microsoft.com/office/word/2010/wordprocessingCanvas" xmlns:cx="http://schemas.microsoft.com/office/drawing/2014/chartex" xmlns:cx1="http://schemas.microsoft.com/office/drawing/2015/9/8/chartex" xmlns:mc="http://schemas.openxmlformats.org/markup-compatibility/2006" xmlns:o="urn:schemas-microsoft-com:office:office" xmlns:r="http://schemas.openxmlformats.org/officeDocument/2006/relationships" xmlns:m="http://schemas.openxmlformats.org/officeDocument/2006/math" xmlns:v="urn:schemas-microsoft-com:vml" xmlns:wp14="http://schemas.microsoft.com/office/word/2010/wordprocessingDrawing" xmlns:wp="http://schemas.openxmlformats.org/drawingml/2006/wordprocessingDrawing" xmlns:w10="urn:schemas-microsoft-com:office:word" xmlns:w="http://schemas.openxmlformats.org/wordprocessingml/2006/main" xmlns:w14="http://schemas.microsoft.com/office/word/2010/wordml" xmlns:w15="http://schemas.microsoft.com/office/word/2012/wordml" xmlns:w16se="http://schemas.microsoft.com/office/word/2015/wordml/symex" xmlns:wpg="http://schemas.microsoft.com/office/word/2010/wordprocessingGroup" xmlns:wpi="http://schemas.microsoft.com/office/word/2010/wordprocessingInk" xmlns:wne="http://schemas.microsoft.com/office/word/2006/wordml" xmlns:wps="http://schemas.microsoft.com/office/word/2010/wordprocessingShape" mc:Ignorable="w14 w15 w16se wp14">
+<w:endnotes xmlns:wpc="http://schemas.microsoft.com/office/word/2010/wordprocessingCanvas" xmlns:cx="http://schemas.microsoft.com/office/drawing/2014/chartex" xmlns:mc="http://schemas.openxmlformats.org/markup-compatibility/2006" xmlns:o="urn:schemas-microsoft-com:office:office" xmlns:r="http://schemas.openxmlformats.org/officeDocument/2006/relationships" xmlns:m="http://schemas.openxmlformats.org/officeDocument/2006/math" xmlns:v="urn:schemas-microsoft-com:vml" xmlns:wp14="http://schemas.microsoft.com/office/word/2010/wordprocessingDrawing" xmlns:wp="http://schemas.openxmlformats.org/drawingml/2006/wordprocessingDrawing" xmlns:w10="urn:schemas-microsoft-com:office:word" xmlns:w="http://schemas.openxmlformats.org/wordprocessingml/2006/main" xmlns:w14="http://schemas.microsoft.com/office/word/2010/wordml" xmlns:w15="http://schemas.microsoft.com/office/word/2012/wordml" xmlns:w16se="http://schemas.microsoft.com/office/word/2015/wordml/symex" xmlns:wpg="http://schemas.microsoft.com/office/word/2010/wordprocessingGroup" xmlns:wpi="http://schemas.microsoft.com/office/word/2010/wordprocessingInk" xmlns:wne="http://schemas.microsoft.com/office/word/2006/wordml" xmlns:wps="http://schemas.microsoft.com/office/word/2010/wordprocessingShape" mc:Ignorable="w14 w15 w16se wp14">
   <w:endnote w:type="separator" w:id="-1">
     <w:p>
       <w:pPr>
@@ -1875,7 +3845,7 @@
 </file>
 
 <file path=word/footer1.xml><?xml version="1.0" encoding="utf-8"?>
-<w:ftr xmlns:wpc="http://schemas.microsoft.com/office/word/2010/wordprocessingCanvas" xmlns:cx="http://schemas.microsoft.com/office/drawing/2014/chartex" xmlns:cx1="http://schemas.microsoft.com/office/drawing/2015/9/8/chartex" xmlns:mc="http://schemas.openxmlformats.org/markup-compatibility/2006" xmlns:o="urn:schemas-microsoft-com:office:office" xmlns:r="http://schemas.openxmlformats.org/officeDocument/2006/relationships" xmlns:m="http://schemas.openxmlformats.org/officeDocument/2006/math" xmlns:v="urn:schemas-microsoft-com:vml" xmlns:wp14="http://schemas.microsoft.com/office/word/2010/wordprocessingDrawing" xmlns:wp="http://schemas.openxmlformats.org/drawingml/2006/wordprocessingDrawing" xmlns:w10="urn:schemas-microsoft-com:office:word" xmlns:w="http://schemas.openxmlformats.org/wordprocessingml/2006/main" xmlns:w14="http://schemas.microsoft.com/office/word/2010/wordml" xmlns:w15="http://schemas.microsoft.com/office/word/2012/wordml" xmlns:w16se="http://schemas.microsoft.com/office/word/2015/wordml/symex" xmlns:wpg="http://schemas.microsoft.com/office/word/2010/wordprocessingGroup" xmlns:wpi="http://schemas.microsoft.com/office/word/2010/wordprocessingInk" xmlns:wne="http://schemas.microsoft.com/office/word/2006/wordml" xmlns:wps="http://schemas.microsoft.com/office/word/2010/wordprocessingShape" mc:Ignorable="w14 w15 w16se wp14">
+<w:ftr xmlns:wpc="http://schemas.microsoft.com/office/word/2010/wordprocessingCanvas" xmlns:cx="http://schemas.microsoft.com/office/drawing/2014/chartex" xmlns:mc="http://schemas.openxmlformats.org/markup-compatibility/2006" xmlns:o="urn:schemas-microsoft-com:office:office" xmlns:r="http://schemas.openxmlformats.org/officeDocument/2006/relationships" xmlns:m="http://schemas.openxmlformats.org/officeDocument/2006/math" xmlns:v="urn:schemas-microsoft-com:vml" xmlns:wp14="http://schemas.microsoft.com/office/word/2010/wordprocessingDrawing" xmlns:wp="http://schemas.openxmlformats.org/drawingml/2006/wordprocessingDrawing" xmlns:w10="urn:schemas-microsoft-com:office:word" xmlns:w="http://schemas.openxmlformats.org/wordprocessingml/2006/main" xmlns:w14="http://schemas.microsoft.com/office/word/2010/wordml" xmlns:w15="http://schemas.microsoft.com/office/word/2012/wordml" xmlns:w16se="http://schemas.microsoft.com/office/word/2015/wordml/symex" xmlns:wpg="http://schemas.microsoft.com/office/word/2010/wordprocessingGroup" xmlns:wpi="http://schemas.microsoft.com/office/word/2010/wordprocessingInk" xmlns:wne="http://schemas.microsoft.com/office/word/2006/wordml" xmlns:wps="http://schemas.microsoft.com/office/word/2010/wordprocessingShape" mc:Ignorable="w14 w15 w16se wp14">
   <w:sdt>
     <w:sdtPr>
       <w:rPr>
@@ -1891,7 +3861,7 @@
     <w:sdtContent>
       <w:p>
         <w:pPr>
-          <w:pStyle w:val="Footer"/>
+          <w:pStyle w:val="a6"/>
           <w:jc w:val="center"/>
         </w:pPr>
         <w:r>
@@ -1908,7 +3878,7 @@
             <w:noProof/>
             <w:rtl/>
           </w:rPr>
-          <w:t>5</w:t>
+          <w:t>7</w:t>
         </w:r>
         <w:r>
           <w:rPr>
@@ -1921,14 +3891,14 @@
   </w:sdt>
   <w:p>
     <w:pPr>
-      <w:pStyle w:val="Footer"/>
+      <w:pStyle w:val="a6"/>
     </w:pPr>
   </w:p>
 </w:ftr>
 </file>
 
 <file path=word/footnotes.xml><?xml version="1.0" encoding="utf-8"?>
-<w:footnotes xmlns:wpc="http://schemas.microsoft.com/office/word/2010/wordprocessingCanvas" xmlns:cx="http://schemas.microsoft.com/office/drawing/2014/chartex" xmlns:cx1="http://schemas.microsoft.com/office/drawing/2015/9/8/chartex" xmlns:mc="http://schemas.openxmlformats.org/markup-compatibility/2006" xmlns:o="urn:schemas-microsoft-com:office:office" xmlns:r="http://schemas.openxmlformats.org/officeDocument/2006/relationships" xmlns:m="http://schemas.openxmlformats.org/officeDocument/2006/math" xmlns:v="urn:schemas-microsoft-com:vml" xmlns:wp14="http://schemas.microsoft.com/office/word/2010/wordprocessingDrawing" xmlns:wp="http://schemas.openxmlformats.org/drawingml/2006/wordprocessingDrawing" xmlns:w10="urn:schemas-microsoft-com:office:word" xmlns:w="http://schemas.openxmlformats.org/wordprocessingml/2006/main" xmlns:w14="http://schemas.microsoft.com/office/word/2010/wordml" xmlns:w15="http://schemas.microsoft.com/office/word/2012/wordml" xmlns:w16se="http://schemas.microsoft.com/office/word/2015/wordml/symex" xmlns:wpg="http://schemas.microsoft.com/office/word/2010/wordprocessingGroup" xmlns:wpi="http://schemas.microsoft.com/office/word/2010/wordprocessingInk" xmlns:wne="http://schemas.microsoft.com/office/word/2006/wordml" xmlns:wps="http://schemas.microsoft.com/office/word/2010/wordprocessingShape" mc:Ignorable="w14 w15 w16se wp14">
+<w:footnotes xmlns:wpc="http://schemas.microsoft.com/office/word/2010/wordprocessingCanvas" xmlns:cx="http://schemas.microsoft.com/office/drawing/2014/chartex" xmlns:mc="http://schemas.openxmlformats.org/markup-compatibility/2006" xmlns:o="urn:schemas-microsoft-com:office:office" xmlns:r="http://schemas.openxmlformats.org/officeDocument/2006/relationships" xmlns:m="http://schemas.openxmlformats.org/officeDocument/2006/math" xmlns:v="urn:schemas-microsoft-com:vml" xmlns:wp14="http://schemas.microsoft.com/office/word/2010/wordprocessingDrawing" xmlns:wp="http://schemas.openxmlformats.org/drawingml/2006/wordprocessingDrawing" xmlns:w10="urn:schemas-microsoft-com:office:word" xmlns:w="http://schemas.openxmlformats.org/wordprocessingml/2006/main" xmlns:w14="http://schemas.microsoft.com/office/word/2010/wordml" xmlns:w15="http://schemas.microsoft.com/office/word/2012/wordml" xmlns:w16se="http://schemas.microsoft.com/office/word/2015/wordml/symex" xmlns:wpg="http://schemas.microsoft.com/office/word/2010/wordprocessingGroup" xmlns:wpi="http://schemas.microsoft.com/office/word/2010/wordprocessingInk" xmlns:wne="http://schemas.microsoft.com/office/word/2006/wordml" xmlns:wps="http://schemas.microsoft.com/office/word/2010/wordprocessingShape" mc:Ignorable="w14 w15 w16se wp14">
   <w:footnote w:type="separator" w:id="-1">
     <w:p>
       <w:pPr>
@@ -1953,7 +3923,7 @@
 </file>
 
 <file path=word/numbering.xml><?xml version="1.0" encoding="utf-8"?>
-<w:numbering xmlns:wpc="http://schemas.microsoft.com/office/word/2010/wordprocessingCanvas" xmlns:cx="http://schemas.microsoft.com/office/drawing/2014/chartex" xmlns:cx1="http://schemas.microsoft.com/office/drawing/2015/9/8/chartex" xmlns:mc="http://schemas.openxmlformats.org/markup-compatibility/2006" xmlns:o="urn:schemas-microsoft-com:office:office" xmlns:r="http://schemas.openxmlformats.org/officeDocument/2006/relationships" xmlns:m="http://schemas.openxmlformats.org/officeDocument/2006/math" xmlns:v="urn:schemas-microsoft-com:vml" xmlns:wp14="http://schemas.microsoft.com/office/word/2010/wordprocessingDrawing" xmlns:wp="http://schemas.openxmlformats.org/drawingml/2006/wordprocessingDrawing" xmlns:w10="urn:schemas-microsoft-com:office:word" xmlns:w="http://schemas.openxmlformats.org/wordprocessingml/2006/main" xmlns:w14="http://schemas.microsoft.com/office/word/2010/wordml" xmlns:w15="http://schemas.microsoft.com/office/word/2012/wordml" xmlns:w16se="http://schemas.microsoft.com/office/word/2015/wordml/symex" xmlns:wpg="http://schemas.microsoft.com/office/word/2010/wordprocessingGroup" xmlns:wpi="http://schemas.microsoft.com/office/word/2010/wordprocessingInk" xmlns:wne="http://schemas.microsoft.com/office/word/2006/wordml" xmlns:wps="http://schemas.microsoft.com/office/word/2010/wordprocessingShape" mc:Ignorable="w14 w15 w16se wp14">
+<w:numbering xmlns:wpc="http://schemas.microsoft.com/office/word/2010/wordprocessingCanvas" xmlns:cx="http://schemas.microsoft.com/office/drawing/2014/chartex" xmlns:mc="http://schemas.openxmlformats.org/markup-compatibility/2006" xmlns:o="urn:schemas-microsoft-com:office:office" xmlns:r="http://schemas.openxmlformats.org/officeDocument/2006/relationships" xmlns:m="http://schemas.openxmlformats.org/officeDocument/2006/math" xmlns:v="urn:schemas-microsoft-com:vml" xmlns:wp14="http://schemas.microsoft.com/office/word/2010/wordprocessingDrawing" xmlns:wp="http://schemas.openxmlformats.org/drawingml/2006/wordprocessingDrawing" xmlns:w10="urn:schemas-microsoft-com:office:word" xmlns:w="http://schemas.openxmlformats.org/wordprocessingml/2006/main" xmlns:w14="http://schemas.microsoft.com/office/word/2010/wordml" xmlns:w15="http://schemas.microsoft.com/office/word/2012/wordml" xmlns:w16se="http://schemas.microsoft.com/office/word/2015/wordml/symex" xmlns:wpg="http://schemas.microsoft.com/office/word/2010/wordprocessingGroup" xmlns:wpi="http://schemas.microsoft.com/office/word/2010/wordprocessingInk" xmlns:wne="http://schemas.microsoft.com/office/word/2006/wordml" xmlns:wps="http://schemas.microsoft.com/office/word/2010/wordprocessingShape" mc:Ignorable="w14 w15 w16se wp14">
   <w:abstractNum w:abstractNumId="0" w15:restartNumberingAfterBreak="0">
     <w:nsid w:val="0FF6054A"/>
     <w:multiLevelType w:val="hybridMultilevel"/>
@@ -4142,6 +6112,95 @@
     </w:lvl>
   </w:abstractNum>
   <w:abstractNum w:abstractNumId="24" w15:restartNumberingAfterBreak="0">
+    <w:nsid w:val="74F821C9"/>
+    <w:multiLevelType w:val="hybridMultilevel"/>
+    <w:tmpl w:val="52FCED96"/>
+    <w:lvl w:ilvl="0" w:tplc="04090011">
+      <w:start w:val="1"/>
+      <w:numFmt w:val="decimal"/>
+      <w:lvlText w:val="%1)"/>
+      <w:lvlJc w:val="left"/>
+      <w:pPr>
+        <w:ind w:left="720" w:hanging="360"/>
+      </w:pPr>
+      <w:rPr>
+        <w:rFonts w:hint="default"/>
+      </w:rPr>
+    </w:lvl>
+    <w:lvl w:ilvl="1" w:tplc="04090019" w:tentative="1">
+      <w:start w:val="1"/>
+      <w:numFmt w:val="lowerLetter"/>
+      <w:lvlText w:val="%2."/>
+      <w:lvlJc w:val="left"/>
+      <w:pPr>
+        <w:ind w:left="1440" w:hanging="360"/>
+      </w:pPr>
+    </w:lvl>
+    <w:lvl w:ilvl="2" w:tplc="0409001B" w:tentative="1">
+      <w:start w:val="1"/>
+      <w:numFmt w:val="lowerRoman"/>
+      <w:lvlText w:val="%3."/>
+      <w:lvlJc w:val="right"/>
+      <w:pPr>
+        <w:ind w:left="2160" w:hanging="180"/>
+      </w:pPr>
+    </w:lvl>
+    <w:lvl w:ilvl="3" w:tplc="0409000F" w:tentative="1">
+      <w:start w:val="1"/>
+      <w:numFmt w:val="decimal"/>
+      <w:lvlText w:val="%4."/>
+      <w:lvlJc w:val="left"/>
+      <w:pPr>
+        <w:ind w:left="2880" w:hanging="360"/>
+      </w:pPr>
+    </w:lvl>
+    <w:lvl w:ilvl="4" w:tplc="04090019" w:tentative="1">
+      <w:start w:val="1"/>
+      <w:numFmt w:val="lowerLetter"/>
+      <w:lvlText w:val="%5."/>
+      <w:lvlJc w:val="left"/>
+      <w:pPr>
+        <w:ind w:left="3600" w:hanging="360"/>
+      </w:pPr>
+    </w:lvl>
+    <w:lvl w:ilvl="5" w:tplc="0409001B" w:tentative="1">
+      <w:start w:val="1"/>
+      <w:numFmt w:val="lowerRoman"/>
+      <w:lvlText w:val="%6."/>
+      <w:lvlJc w:val="right"/>
+      <w:pPr>
+        <w:ind w:left="4320" w:hanging="180"/>
+      </w:pPr>
+    </w:lvl>
+    <w:lvl w:ilvl="6" w:tplc="0409000F" w:tentative="1">
+      <w:start w:val="1"/>
+      <w:numFmt w:val="decimal"/>
+      <w:lvlText w:val="%7."/>
+      <w:lvlJc w:val="left"/>
+      <w:pPr>
+        <w:ind w:left="5040" w:hanging="360"/>
+      </w:pPr>
+    </w:lvl>
+    <w:lvl w:ilvl="7" w:tplc="04090019" w:tentative="1">
+      <w:start w:val="1"/>
+      <w:numFmt w:val="lowerLetter"/>
+      <w:lvlText w:val="%8."/>
+      <w:lvlJc w:val="left"/>
+      <w:pPr>
+        <w:ind w:left="5760" w:hanging="360"/>
+      </w:pPr>
+    </w:lvl>
+    <w:lvl w:ilvl="8" w:tplc="0409001B" w:tentative="1">
+      <w:start w:val="1"/>
+      <w:numFmt w:val="lowerRoman"/>
+      <w:lvlText w:val="%9."/>
+      <w:lvlJc w:val="right"/>
+      <w:pPr>
+        <w:ind w:left="6480" w:hanging="180"/>
+      </w:pPr>
+    </w:lvl>
+  </w:abstractNum>
+  <w:abstractNum w:abstractNumId="25" w15:restartNumberingAfterBreak="0">
     <w:nsid w:val="782F6CD3"/>
     <w:multiLevelType w:val="hybridMultilevel"/>
     <w:tmpl w:val="28DABC40"/>
@@ -4230,7 +6289,7 @@
       </w:pPr>
     </w:lvl>
   </w:abstractNum>
-  <w:abstractNum w:abstractNumId="25" w15:restartNumberingAfterBreak="0">
+  <w:abstractNum w:abstractNumId="26" w15:restartNumberingAfterBreak="0">
     <w:nsid w:val="79D945C2"/>
     <w:multiLevelType w:val="hybridMultilevel"/>
     <w:tmpl w:val="99AE3E9C"/>
@@ -4353,7 +6412,7 @@
     <w:abstractNumId w:val="9"/>
   </w:num>
   <w:num w:numId="12">
-    <w:abstractNumId w:val="25"/>
+    <w:abstractNumId w:val="26"/>
   </w:num>
   <w:num w:numId="13">
     <w:abstractNumId w:val="23"/>
@@ -4368,7 +6427,7 @@
     <w:abstractNumId w:val="15"/>
   </w:num>
   <w:num w:numId="17">
-    <w:abstractNumId w:val="24"/>
+    <w:abstractNumId w:val="25"/>
   </w:num>
   <w:num w:numId="18">
     <w:abstractNumId w:val="14"/>
@@ -4402,6 +6461,9 @@
   </w:num>
   <w:num w:numId="28">
     <w:abstractNumId w:val="16"/>
+  </w:num>
+  <w:num w:numId="29">
+    <w:abstractNumId w:val="24"/>
   </w:num>
 </w:numbering>
 </file>
@@ -4796,20 +6858,20 @@
     <w:lsdException w:name="List Table 6 Colorful Accent 6" w:uiPriority="51"/>
     <w:lsdException w:name="List Table 7 Colorful Accent 6" w:uiPriority="52"/>
   </w:latentStyles>
-  <w:style w:type="paragraph" w:default="1" w:styleId="Normal">
+  <w:style w:type="paragraph" w:default="1" w:styleId="a">
     <w:name w:val="Normal"/>
     <w:qFormat/>
     <w:pPr>
       <w:bidi/>
     </w:pPr>
   </w:style>
-  <w:style w:type="character" w:default="1" w:styleId="DefaultParagraphFont">
+  <w:style w:type="character" w:default="1" w:styleId="a0">
     <w:name w:val="Default Paragraph Font"/>
     <w:uiPriority w:val="1"/>
     <w:semiHidden/>
     <w:unhideWhenUsed/>
   </w:style>
-  <w:style w:type="table" w:default="1" w:styleId="TableNormal">
+  <w:style w:type="table" w:default="1" w:styleId="a1">
     <w:name w:val="Normal Table"/>
     <w:uiPriority w:val="99"/>
     <w:semiHidden/>
@@ -4824,16 +6886,16 @@
       </w:tblCellMar>
     </w:tblPr>
   </w:style>
-  <w:style w:type="numbering" w:default="1" w:styleId="NoList">
+  <w:style w:type="numbering" w:default="1" w:styleId="a2">
     <w:name w:val="No List"/>
     <w:uiPriority w:val="99"/>
     <w:semiHidden/>
     <w:unhideWhenUsed/>
   </w:style>
-  <w:style w:type="paragraph" w:styleId="HTMLPreformatted">
+  <w:style w:type="paragraph" w:styleId="HTML">
     <w:name w:val="HTML Preformatted"/>
-    <w:basedOn w:val="Normal"/>
-    <w:link w:val="HTMLPreformattedChar"/>
+    <w:basedOn w:val="a"/>
+    <w:link w:val="HTML0"/>
     <w:uiPriority w:val="99"/>
     <w:semiHidden/>
     <w:unhideWhenUsed/>
@@ -4866,10 +6928,10 @@
       <w:szCs w:val="20"/>
     </w:rPr>
   </w:style>
-  <w:style w:type="character" w:customStyle="1" w:styleId="HTMLPreformattedChar">
-    <w:name w:val="HTML Preformatted Char"/>
-    <w:basedOn w:val="DefaultParagraphFont"/>
-    <w:link w:val="HTMLPreformatted"/>
+  <w:style w:type="character" w:customStyle="1" w:styleId="HTML0">
+    <w:name w:val="HTML מעוצב מראש תו"/>
+    <w:basedOn w:val="a0"/>
+    <w:link w:val="HTML"/>
     <w:uiPriority w:val="99"/>
     <w:semiHidden/>
     <w:rsid w:val="00D43933"/>
@@ -4896,9 +6958,9 @@
       <w:lang w:eastAsia="zh-CN" w:bidi="hi-IN"/>
     </w:rPr>
   </w:style>
-  <w:style w:type="paragraph" w:styleId="ListParagraph">
+  <w:style w:type="paragraph" w:styleId="a3">
     <w:name w:val="List Paragraph"/>
-    <w:basedOn w:val="Normal"/>
+    <w:basedOn w:val="a"/>
     <w:uiPriority w:val="34"/>
     <w:qFormat/>
     <w:rsid w:val="000A4F4F"/>
@@ -4909,7 +6971,7 @@
   </w:style>
   <w:style w:type="numbering" w:customStyle="1" w:styleId="WWNum4">
     <w:name w:val="WWNum4"/>
-    <w:basedOn w:val="NoList"/>
+    <w:basedOn w:val="a2"/>
     <w:rsid w:val="00974BD5"/>
     <w:pPr>
       <w:numPr>
@@ -4919,7 +6981,7 @@
   </w:style>
   <w:style w:type="numbering" w:customStyle="1" w:styleId="WWNum5">
     <w:name w:val="WWNum5"/>
-    <w:basedOn w:val="NoList"/>
+    <w:basedOn w:val="a2"/>
     <w:rsid w:val="00974BD5"/>
     <w:pPr>
       <w:numPr>
@@ -4927,10 +6989,10 @@
       </w:numPr>
     </w:pPr>
   </w:style>
-  <w:style w:type="paragraph" w:styleId="Header">
+  <w:style w:type="paragraph" w:styleId="a4">
     <w:name w:val="header"/>
-    <w:basedOn w:val="Normal"/>
-    <w:link w:val="HeaderChar"/>
+    <w:basedOn w:val="a"/>
+    <w:link w:val="a5"/>
     <w:uiPriority w:val="99"/>
     <w:unhideWhenUsed/>
     <w:rsid w:val="003A0894"/>
@@ -4942,17 +7004,17 @@
       <w:spacing w:after="0" w:line="240" w:lineRule="auto"/>
     </w:pPr>
   </w:style>
-  <w:style w:type="character" w:customStyle="1" w:styleId="HeaderChar">
-    <w:name w:val="Header Char"/>
-    <w:basedOn w:val="DefaultParagraphFont"/>
-    <w:link w:val="Header"/>
+  <w:style w:type="character" w:customStyle="1" w:styleId="a5">
+    <w:name w:val="כותרת עליונה תו"/>
+    <w:basedOn w:val="a0"/>
+    <w:link w:val="a4"/>
     <w:uiPriority w:val="99"/>
     <w:rsid w:val="003A0894"/>
   </w:style>
-  <w:style w:type="paragraph" w:styleId="Footer">
+  <w:style w:type="paragraph" w:styleId="a6">
     <w:name w:val="footer"/>
-    <w:basedOn w:val="Normal"/>
-    <w:link w:val="FooterChar"/>
+    <w:basedOn w:val="a"/>
+    <w:link w:val="a7"/>
     <w:uiPriority w:val="99"/>
     <w:unhideWhenUsed/>
     <w:rsid w:val="003A0894"/>
@@ -4964,10 +7026,10 @@
       <w:spacing w:after="0" w:line="240" w:lineRule="auto"/>
     </w:pPr>
   </w:style>
-  <w:style w:type="character" w:customStyle="1" w:styleId="FooterChar">
-    <w:name w:val="Footer Char"/>
-    <w:basedOn w:val="DefaultParagraphFont"/>
-    <w:link w:val="Footer"/>
+  <w:style w:type="character" w:customStyle="1" w:styleId="a7">
+    <w:name w:val="כותרת תחתונה תו"/>
+    <w:basedOn w:val="a0"/>
+    <w:link w:val="a6"/>
     <w:uiPriority w:val="99"/>
     <w:rsid w:val="003A0894"/>
   </w:style>
@@ -5240,7 +7302,7 @@
 </file>
 
 <file path=customXml/itemProps1.xml><?xml version="1.0" encoding="utf-8"?>
-<ds:datastoreItem xmlns:ds="http://schemas.openxmlformats.org/officeDocument/2006/customXml" ds:itemID="{C15ED8A7-B62D-4782-8652-9C7964A88C80}">
+<ds:datastoreItem xmlns:ds="http://schemas.openxmlformats.org/officeDocument/2006/customXml" ds:itemID="{B22C3FF2-A4E5-40C7-B483-252F0AB23FBE}">
   <ds:schemaRefs>
     <ds:schemaRef ds:uri="http://schemas.openxmlformats.org/officeDocument/2006/bibliography"/>
   </ds:schemaRefs>

</xml_diff>